<commit_message>
mise à jour suite remarques Bernard
</commit_message>
<xml_diff>
--- a/Documentation/3 - Documentation technique/Document_Conception_ODE_v02.docx
+++ b/Documentation/3 - Documentation technique/Document_Conception_ODE_v02.docx
@@ -1,6 +1,6 @@
 
 <file path=word/document.xml><?xml version="1.0" encoding="utf-8"?>
-<w:document xmlns:wpc="http://schemas.microsoft.com/office/word/2010/wordprocessingCanvas" xmlns:mc="http://schemas.openxmlformats.org/markup-compatibility/2006" xmlns:o="urn:schemas-microsoft-com:office:office" xmlns:r="http://schemas.openxmlformats.org/officeDocument/2006/relationships" xmlns:m="http://schemas.openxmlformats.org/officeDocument/2006/math" xmlns:v="urn:schemas-microsoft-com:vml" xmlns:wp14="http://schemas.microsoft.com/office/word/2010/wordprocessingDrawing" xmlns:wp="http://schemas.openxmlformats.org/drawingml/2006/wordprocessingDrawing" xmlns:w10="urn:schemas-microsoft-com:office:word" xmlns:w="http://schemas.openxmlformats.org/wordprocessingml/2006/main" xmlns:w14="http://schemas.microsoft.com/office/word/2010/wordml" xmlns:w15="http://schemas.microsoft.com/office/word/2012/wordml" xmlns:wpg="http://schemas.microsoft.com/office/word/2010/wordprocessingGroup" xmlns:wpi="http://schemas.microsoft.com/office/word/2010/wordprocessingInk" xmlns:wne="http://schemas.microsoft.com/office/word/2006/wordml" xmlns:wps="http://schemas.microsoft.com/office/word/2010/wordprocessingShape" mc:Ignorable="w14 w15 wp14">
+<w:document xmlns:wpc="http://schemas.microsoft.com/office/word/2010/wordprocessingCanvas" xmlns:mc="http://schemas.openxmlformats.org/markup-compatibility/2006" xmlns:o="urn:schemas-microsoft-com:office:office" xmlns:r="http://schemas.openxmlformats.org/officeDocument/2006/relationships" xmlns:m="http://schemas.openxmlformats.org/officeDocument/2006/math" xmlns:v="urn:schemas-microsoft-com:vml" xmlns:wp14="http://schemas.microsoft.com/office/word/2010/wordprocessingDrawing" xmlns:wp="http://schemas.openxmlformats.org/drawingml/2006/wordprocessingDrawing" xmlns:w10="urn:schemas-microsoft-com:office:word" xmlns:w="http://schemas.openxmlformats.org/wordprocessingml/2006/main" xmlns:w14="http://schemas.microsoft.com/office/word/2010/wordml" xmlns:wpg="http://schemas.microsoft.com/office/word/2010/wordprocessingGroup" xmlns:wpi="http://schemas.microsoft.com/office/word/2010/wordprocessingInk" xmlns:wne="http://schemas.microsoft.com/office/word/2006/wordml" xmlns:wps="http://schemas.microsoft.com/office/word/2010/wordprocessingShape" mc:Ignorable="w14 wp14">
   <w:body>
     <w:p>
       <w:pPr>
@@ -9,7 +9,7 @@
       <w:r>
         <w:rPr>
           <w:noProof/>
-          <w:lang w:eastAsia="zh-CN"/>
+          <w:lang w:eastAsia="fr-FR"/>
         </w:rPr>
         <w:drawing>
           <wp:inline distT="0" distB="0" distL="0" distR="0">
@@ -27,7 +27,7 @@
                     </pic:cNvPicPr>
                   </pic:nvPicPr>
                   <pic:blipFill rotWithShape="1">
-                    <a:blip r:embed="rId8" cstate="email">
+                    <a:blip r:embed="rId9" cstate="email">
                       <a:extLst>
                         <a:ext uri="{28A0092B-C50C-407E-A947-70E740481C1C}">
                           <a14:useLocalDpi xmlns:a14="http://schemas.microsoft.com/office/drawing/2010/main"/>
@@ -91,7 +91,7 @@
       <w:r>
         <w:rPr>
           <w:noProof/>
-          <w:lang w:eastAsia="zh-CN"/>
+          <w:lang w:eastAsia="fr-FR"/>
         </w:rPr>
         <w:drawing>
           <wp:inline distT="0" distB="0" distL="0" distR="0">
@@ -111,7 +111,7 @@
                     </pic:cNvPicPr>
                   </pic:nvPicPr>
                   <pic:blipFill>
-                    <a:blip r:embed="rId9" cstate="print"/>
+                    <a:blip r:embed="rId10" cstate="print"/>
                     <a:srcRect/>
                     <a:stretch>
                       <a:fillRect/>
@@ -479,18 +479,53 @@
               <w:spacing w:after="0"/>
               <w:rPr>
                 <w:color w:val="000000"/>
-              </w:rPr>
-            </w:pPr>
-            <w:r>
-              <w:rPr>
-                <w:color w:val="000000"/>
-              </w:rPr>
-              <w:t xml:space="preserve">[Bernard] : Relecture </w:t>
+                <w:lang w:val="en-US"/>
+              </w:rPr>
+            </w:pPr>
+            <w:r>
+              <w:rPr>
+                <w:color w:val="000000"/>
+                <w:lang w:val="en-US"/>
+              </w:rPr>
+              <w:t>[Bernard</w:t>
+            </w:r>
+            <w:proofErr w:type="gramStart"/>
+            <w:r>
+              <w:rPr>
+                <w:color w:val="000000"/>
+                <w:lang w:val="en-US"/>
+              </w:rPr>
+              <w:t>] :</w:t>
+            </w:r>
+            <w:proofErr w:type="gramEnd"/>
+            <w:r>
+              <w:rPr>
+                <w:color w:val="000000"/>
+                <w:lang w:val="en-US"/>
+              </w:rPr>
+              <w:t xml:space="preserve"> </w:t>
+            </w:r>
+            <w:proofErr w:type="spellStart"/>
+            <w:r>
+              <w:rPr>
+                <w:color w:val="000000"/>
+                <w:lang w:val="en-US"/>
+              </w:rPr>
+              <w:t>Relecture</w:t>
+            </w:r>
+            <w:proofErr w:type="spellEnd"/>
+            <w:r>
+              <w:rPr>
+                <w:color w:val="000000"/>
+                <w:lang w:val="en-US"/>
+              </w:rPr>
+              <w:t xml:space="preserve"> </w:t>
             </w:r>
             <w:r>
               <w:rPr>
                 <w:color w:val="000000"/>
                 <w:highlight w:val="yellow"/>
+                <w:lang w:val="en-US"/>
               </w:rPr>
               <w:t>OK / KO ?</w:t>
             </w:r>
@@ -500,18 +535,53 @@
               <w:spacing w:after="0"/>
               <w:rPr>
                 <w:color w:val="000000"/>
-              </w:rPr>
-            </w:pPr>
-            <w:r>
-              <w:rPr>
-                <w:color w:val="000000"/>
-              </w:rPr>
-              <w:t xml:space="preserve">[Brice] : Relecture </w:t>
+                <w:lang w:val="en-US"/>
+              </w:rPr>
+            </w:pPr>
+            <w:r>
+              <w:rPr>
+                <w:color w:val="000000"/>
+                <w:lang w:val="en-US"/>
+              </w:rPr>
+              <w:t>[Brice</w:t>
+            </w:r>
+            <w:proofErr w:type="gramStart"/>
+            <w:r>
+              <w:rPr>
+                <w:color w:val="000000"/>
+                <w:lang w:val="en-US"/>
+              </w:rPr>
+              <w:t>] :</w:t>
+            </w:r>
+            <w:proofErr w:type="gramEnd"/>
+            <w:r>
+              <w:rPr>
+                <w:color w:val="000000"/>
+                <w:lang w:val="en-US"/>
+              </w:rPr>
+              <w:t xml:space="preserve"> </w:t>
+            </w:r>
+            <w:proofErr w:type="spellStart"/>
+            <w:r>
+              <w:rPr>
+                <w:color w:val="000000"/>
+                <w:lang w:val="en-US"/>
+              </w:rPr>
+              <w:t>Relecture</w:t>
+            </w:r>
+            <w:proofErr w:type="spellEnd"/>
+            <w:r>
+              <w:rPr>
+                <w:color w:val="000000"/>
+                <w:lang w:val="en-US"/>
+              </w:rPr>
+              <w:t xml:space="preserve"> </w:t>
             </w:r>
             <w:r>
               <w:rPr>
                 <w:color w:val="000000"/>
                 <w:highlight w:val="yellow"/>
+                <w:lang w:val="en-US"/>
               </w:rPr>
               <w:t>OK / KO ?</w:t>
             </w:r>
@@ -521,18 +591,53 @@
               <w:spacing w:after="0"/>
               <w:rPr>
                 <w:color w:val="000000"/>
-              </w:rPr>
-            </w:pPr>
-            <w:r>
-              <w:rPr>
-                <w:color w:val="000000"/>
-              </w:rPr>
-              <w:t xml:space="preserve">[Cédric] : Relecture </w:t>
+                <w:lang w:val="en-US"/>
+              </w:rPr>
+            </w:pPr>
+            <w:r>
+              <w:rPr>
+                <w:color w:val="000000"/>
+                <w:lang w:val="en-US"/>
+              </w:rPr>
+              <w:t>[Cédric</w:t>
+            </w:r>
+            <w:proofErr w:type="gramStart"/>
+            <w:r>
+              <w:rPr>
+                <w:color w:val="000000"/>
+                <w:lang w:val="en-US"/>
+              </w:rPr>
+              <w:t>] :</w:t>
+            </w:r>
+            <w:proofErr w:type="gramEnd"/>
+            <w:r>
+              <w:rPr>
+                <w:color w:val="000000"/>
+                <w:lang w:val="en-US"/>
+              </w:rPr>
+              <w:t xml:space="preserve"> </w:t>
+            </w:r>
+            <w:proofErr w:type="spellStart"/>
+            <w:r>
+              <w:rPr>
+                <w:color w:val="000000"/>
+                <w:lang w:val="en-US"/>
+              </w:rPr>
+              <w:t>Relecture</w:t>
+            </w:r>
+            <w:proofErr w:type="spellEnd"/>
+            <w:r>
+              <w:rPr>
+                <w:color w:val="000000"/>
+                <w:lang w:val="en-US"/>
+              </w:rPr>
+              <w:t xml:space="preserve"> </w:t>
             </w:r>
             <w:r>
               <w:rPr>
                 <w:color w:val="000000"/>
                 <w:highlight w:val="yellow"/>
+                <w:lang w:val="en-US"/>
               </w:rPr>
               <w:t>OK / KO ?</w:t>
             </w:r>
@@ -542,18 +647,53 @@
               <w:spacing w:after="0"/>
               <w:rPr>
                 <w:color w:val="000000"/>
-              </w:rPr>
-            </w:pPr>
-            <w:r>
-              <w:rPr>
-                <w:color w:val="000000"/>
-              </w:rPr>
-              <w:t xml:space="preserve">[Olivier] : Relecture </w:t>
+                <w:lang w:val="en-US"/>
+              </w:rPr>
+            </w:pPr>
+            <w:r>
+              <w:rPr>
+                <w:color w:val="000000"/>
+                <w:lang w:val="en-US"/>
+              </w:rPr>
+              <w:t>[Olivier</w:t>
+            </w:r>
+            <w:proofErr w:type="gramStart"/>
+            <w:r>
+              <w:rPr>
+                <w:color w:val="000000"/>
+                <w:lang w:val="en-US"/>
+              </w:rPr>
+              <w:t>] :</w:t>
+            </w:r>
+            <w:proofErr w:type="gramEnd"/>
+            <w:r>
+              <w:rPr>
+                <w:color w:val="000000"/>
+                <w:lang w:val="en-US"/>
+              </w:rPr>
+              <w:t xml:space="preserve"> </w:t>
+            </w:r>
+            <w:proofErr w:type="spellStart"/>
+            <w:r>
+              <w:rPr>
+                <w:color w:val="000000"/>
+                <w:lang w:val="en-US"/>
+              </w:rPr>
+              <w:t>Relecture</w:t>
+            </w:r>
+            <w:proofErr w:type="spellEnd"/>
+            <w:r>
+              <w:rPr>
+                <w:color w:val="000000"/>
+                <w:lang w:val="en-US"/>
+              </w:rPr>
+              <w:t xml:space="preserve"> </w:t>
             </w:r>
             <w:r>
               <w:rPr>
                 <w:color w:val="000000"/>
                 <w:highlight w:val="yellow"/>
+                <w:lang w:val="en-US"/>
               </w:rPr>
               <w:t>OK / KO ?</w:t>
             </w:r>
@@ -3110,7 +3250,7 @@
       <w:r>
         <w:rPr>
           <w:noProof/>
-          <w:lang w:eastAsia="zh-CN"/>
+          <w:lang w:eastAsia="fr-FR"/>
         </w:rPr>
         <w:drawing>
           <wp:inline distT="0" distB="0" distL="0" distR="0">
@@ -3130,7 +3270,7 @@
                     </pic:cNvPicPr>
                   </pic:nvPicPr>
                   <pic:blipFill>
-                    <a:blip r:embed="rId10" cstate="print"/>
+                    <a:blip r:embed="rId11" cstate="print"/>
                     <a:srcRect/>
                     <a:stretch>
                       <a:fillRect/>
@@ -3305,7 +3445,7 @@
       <w:r>
         <w:rPr>
           <w:noProof/>
-          <w:lang w:eastAsia="zh-CN"/>
+          <w:lang w:eastAsia="fr-FR"/>
         </w:rPr>
         <w:drawing>
           <wp:inline distT="0" distB="0" distL="0" distR="0">
@@ -3325,7 +3465,7 @@
                     </pic:cNvPicPr>
                   </pic:nvPicPr>
                   <pic:blipFill>
-                    <a:blip r:embed="rId11" cstate="print"/>
+                    <a:blip r:embed="rId12" cstate="print"/>
                     <a:srcRect/>
                     <a:stretch>
                       <a:fillRect/>
@@ -3358,7 +3498,7 @@
       <w:r>
         <w:rPr>
           <w:noProof/>
-          <w:lang w:eastAsia="zh-CN"/>
+          <w:lang w:eastAsia="fr-FR"/>
         </w:rPr>
         <w:drawing>
           <wp:inline distT="0" distB="0" distL="0" distR="0">
@@ -3378,7 +3518,7 @@
                     </pic:cNvPicPr>
                   </pic:nvPicPr>
                   <pic:blipFill>
-                    <a:blip r:embed="rId12" cstate="print"/>
+                    <a:blip r:embed="rId13" cstate="print"/>
                     <a:srcRect/>
                     <a:stretch>
                       <a:fillRect/>
@@ -3528,7 +3668,7 @@
       <w:r>
         <w:rPr>
           <w:noProof/>
-          <w:lang w:eastAsia="zh-CN"/>
+          <w:lang w:eastAsia="fr-FR"/>
         </w:rPr>
         <w:drawing>
           <wp:inline distT="0" distB="0" distL="0" distR="0">
@@ -3548,7 +3688,7 @@
                     </pic:cNvPicPr>
                   </pic:nvPicPr>
                   <pic:blipFill>
-                    <a:blip r:embed="rId13" cstate="print"/>
+                    <a:blip r:embed="rId14" cstate="print"/>
                     <a:srcRect/>
                     <a:stretch>
                       <a:fillRect/>
@@ -4065,7 +4205,7 @@
       <w:r>
         <w:rPr>
           <w:noProof/>
-          <w:lang w:eastAsia="zh-CN"/>
+          <w:lang w:eastAsia="fr-FR"/>
         </w:rPr>
         <w:drawing>
           <wp:inline distT="0" distB="0" distL="0" distR="0">
@@ -4085,7 +4225,7 @@
                     </pic:cNvPicPr>
                   </pic:nvPicPr>
                   <pic:blipFill>
-                    <a:blip r:embed="rId14" cstate="print"/>
+                    <a:blip r:embed="rId15" cstate="print"/>
                     <a:srcRect/>
                     <a:stretch>
                       <a:fillRect/>
@@ -9366,6 +9506,7 @@
               </w:rPr>
             </w:pPr>
             <w:proofErr w:type="spellStart"/>
+            <w:proofErr w:type="gramStart"/>
             <w:r>
               <w:rPr>
                 <w:rFonts w:ascii="Calibri" w:eastAsia="Times New Roman" w:hAnsi="Calibri" w:cs="Times New Roman"/>
@@ -9381,7 +9522,16 @@
                 <w:color w:val="000000"/>
                 <w:lang w:eastAsia="fr-FR"/>
               </w:rPr>
-              <w:t>(4, 1)</w:t>
+              <w:t>(</w:t>
+            </w:r>
+            <w:proofErr w:type="gramEnd"/>
+            <w:r>
+              <w:rPr>
+                <w:rFonts w:ascii="Calibri" w:eastAsia="Times New Roman" w:hAnsi="Calibri" w:cs="Times New Roman"/>
+                <w:color w:val="000000"/>
+                <w:lang w:eastAsia="fr-FR"/>
+              </w:rPr>
+              <w:t>4, 1)</w:t>
             </w:r>
           </w:p>
         </w:tc>
@@ -11234,6 +11384,7 @@
               </w:rPr>
             </w:pPr>
             <w:proofErr w:type="spellStart"/>
+            <w:proofErr w:type="gramStart"/>
             <w:r>
               <w:rPr>
                 <w:rFonts w:ascii="Calibri" w:eastAsia="Times New Roman" w:hAnsi="Calibri" w:cs="Times New Roman"/>
@@ -11249,7 +11400,16 @@
                 <w:color w:val="000000"/>
                 <w:lang w:eastAsia="fr-FR"/>
               </w:rPr>
-              <w:t>(4, 1)</w:t>
+              <w:t>(</w:t>
+            </w:r>
+            <w:proofErr w:type="gramEnd"/>
+            <w:r>
+              <w:rPr>
+                <w:rFonts w:ascii="Calibri" w:eastAsia="Times New Roman" w:hAnsi="Calibri" w:cs="Times New Roman"/>
+                <w:color w:val="000000"/>
+                <w:lang w:eastAsia="fr-FR"/>
+              </w:rPr>
+              <w:t>4, 1)</w:t>
             </w:r>
           </w:p>
         </w:tc>
@@ -12944,7 +13104,7 @@
           <w:lang w:eastAsia="zh-CN"/>
         </w:rPr>
       </w:pPr>
-      <w:hyperlink r:id="rId15" w:history="1">
+      <w:hyperlink r:id="rId16" w:history="1">
         <w:r>
           <w:rPr>
             <w:rStyle w:val="Lienhypertexte"/>
@@ -14403,19 +14563,19 @@
       <w:pPr>
         <w:pStyle w:val="Titre2"/>
         <w:rPr>
-          <w:lang w:val="en-US" w:eastAsia="zh-CN"/>
+          <w:lang w:eastAsia="zh-CN"/>
         </w:rPr>
       </w:pPr>
       <w:bookmarkStart w:id="19" w:name="_Toc424573288"/>
       <w:r>
         <w:rPr>
-          <w:lang w:val="en-US" w:eastAsia="zh-CN"/>
+          <w:lang w:eastAsia="zh-CN"/>
         </w:rPr>
         <w:t xml:space="preserve">Table </w:t>
       </w:r>
       <w:r>
         <w:rPr>
-          <w:lang w:val="en-US" w:eastAsia="zh-CN"/>
+          <w:lang w:eastAsia="zh-CN"/>
         </w:rPr>
         <w:t>STOCKS</w:t>
       </w:r>
@@ -14425,14 +14585,8 @@
       <w:pPr>
         <w:pStyle w:val="Sous-titre"/>
         <w:ind w:left="426"/>
-        <w:rPr>
-          <w:lang w:val="en-US"/>
-        </w:rPr>
-      </w:pPr>
-      <w:r>
-        <w:rPr>
-          <w:lang w:val="en-US"/>
-        </w:rPr>
+      </w:pPr>
+      <w:r>
         <w:t>But</w:t>
       </w:r>
     </w:p>
@@ -17062,19 +17216,19 @@
       <w:pPr>
         <w:pStyle w:val="Titre2"/>
         <w:rPr>
-          <w:lang w:val="en-US" w:eastAsia="zh-CN"/>
+          <w:lang w:eastAsia="zh-CN"/>
         </w:rPr>
       </w:pPr>
       <w:bookmarkStart w:id="21" w:name="_Toc424573290"/>
       <w:r>
         <w:rPr>
-          <w:lang w:val="en-US" w:eastAsia="zh-CN"/>
+          <w:lang w:eastAsia="zh-CN"/>
         </w:rPr>
         <w:t xml:space="preserve">Table </w:t>
       </w:r>
       <w:r>
         <w:rPr>
-          <w:lang w:val="en-US" w:eastAsia="zh-CN"/>
+          <w:lang w:eastAsia="zh-CN"/>
         </w:rPr>
         <w:t>TICKETS</w:t>
       </w:r>
@@ -17084,14 +17238,8 @@
       <w:pPr>
         <w:pStyle w:val="Sous-titre"/>
         <w:ind w:left="426"/>
-        <w:rPr>
-          <w:lang w:val="en-US"/>
-        </w:rPr>
-      </w:pPr>
-      <w:r>
-        <w:rPr>
-          <w:lang w:val="en-US"/>
-        </w:rPr>
+      </w:pPr>
+      <w:r>
         <w:t>But</w:t>
       </w:r>
     </w:p>
@@ -19335,7 +19483,7 @@
       <w:r>
         <w:rPr>
           <w:noProof/>
-          <w:lang w:eastAsia="zh-CN"/>
+          <w:lang w:eastAsia="fr-FR"/>
         </w:rPr>
         <w:lastRenderedPageBreak/>
         <w:drawing>
@@ -19356,7 +19504,7 @@
                     </pic:cNvPicPr>
                   </pic:nvPicPr>
                   <pic:blipFill>
-                    <a:blip r:embed="rId16" cstate="print"/>
+                    <a:blip r:embed="rId17" cstate="print"/>
                     <a:srcRect/>
                     <a:stretch>
                       <a:fillRect/>
@@ -19443,7 +19591,7 @@
       <w:r>
         <w:t xml:space="preserve">  </w:t>
       </w:r>
-      <w:hyperlink r:id="rId17" w:history="1">
+      <w:hyperlink r:id="rId18" w:history="1">
         <w:r>
           <w:rPr>
             <w:rStyle w:val="Lienhypertexte"/>
@@ -19470,7 +19618,7 @@
       <w:r>
         <w:t xml:space="preserve">  &gt; </w:t>
       </w:r>
-      <w:hyperlink r:id="rId18" w:history="1">
+      <w:hyperlink r:id="rId19" w:history="1">
         <w:r>
           <w:rPr>
             <w:rStyle w:val="Lienhypertexte"/>
@@ -20445,17 +20593,7 @@
           <w:color w:val="000000"/>
           <w:lang w:eastAsia="fr-FR"/>
         </w:rPr>
-        <w:t>CATEGORIE_PK (Clé techni</w:t>
-      </w:r>
-      <w:bookmarkStart w:id="26" w:name="_GoBack"/>
-      <w:bookmarkEnd w:id="26"/>
-      <w:r>
-        <w:rPr>
-          <w:rFonts w:ascii="Calibri" w:eastAsia="Times New Roman" w:hAnsi="Calibri" w:cs="Times New Roman"/>
-          <w:color w:val="000000"/>
-          <w:lang w:eastAsia="fr-FR"/>
-        </w:rPr>
-        <w:t>que)</w:t>
+        <w:t>CATEGORIE_PK (Clé technique)</w:t>
       </w:r>
     </w:p>
     <w:p>
@@ -20681,7 +20819,7 @@
       <w:r>
         <w:t xml:space="preserve">Les libellés Famille et sous-familles qui serviront à cibler la recherche .exemple : </w:t>
       </w:r>
-      <w:hyperlink r:id="rId19" w:history="1">
+      <w:hyperlink r:id="rId20" w:history="1">
         <w:r>
           <w:rPr>
             <w:rStyle w:val="Lienhypertexte"/>
@@ -20711,7 +20849,7 @@
           <w:lang w:eastAsia="zh-CN"/>
         </w:rPr>
       </w:pPr>
-      <w:bookmarkStart w:id="27" w:name="_Toc424573295"/>
+      <w:bookmarkStart w:id="26" w:name="_Toc424573295"/>
       <w:r>
         <w:rPr>
           <w:lang w:eastAsia="zh-CN"/>
@@ -20724,7 +20862,7 @@
         </w:rPr>
         <w:t>PRODUITS</w:t>
       </w:r>
-      <w:bookmarkEnd w:id="27"/>
+      <w:bookmarkEnd w:id="26"/>
     </w:p>
     <w:p>
       <w:pPr>
@@ -21255,6 +21393,7 @@
               </w:rPr>
             </w:pPr>
             <w:proofErr w:type="spellStart"/>
+            <w:proofErr w:type="gramStart"/>
             <w:r>
               <w:rPr>
                 <w:rFonts w:ascii="Calibri" w:eastAsia="Times New Roman" w:hAnsi="Calibri" w:cs="Times New Roman"/>
@@ -21270,7 +21409,16 @@
                 <w:color w:val="000000"/>
                 <w:lang w:eastAsia="fr-FR"/>
               </w:rPr>
-              <w:t>(4, 1)</w:t>
+              <w:t>(</w:t>
+            </w:r>
+            <w:proofErr w:type="gramEnd"/>
+            <w:r>
+              <w:rPr>
+                <w:rFonts w:ascii="Calibri" w:eastAsia="Times New Roman" w:hAnsi="Calibri" w:cs="Times New Roman"/>
+                <w:color w:val="000000"/>
+                <w:lang w:eastAsia="fr-FR"/>
+              </w:rPr>
+              <w:t>4, 1)</w:t>
             </w:r>
           </w:p>
         </w:tc>
@@ -21628,7 +21776,7 @@
         <w:ind w:left="426"/>
         <w:jc w:val="both"/>
       </w:pPr>
-      <w:bookmarkStart w:id="28" w:name="_Toc424573296"/>
+      <w:bookmarkStart w:id="27" w:name="_Toc424573296"/>
       <w:r>
         <w:t xml:space="preserve">La table PRODUITS a également été </w:t>
       </w:r>
@@ -21763,7 +21911,7 @@
         </w:rPr>
         <w:t>TEMPS</w:t>
       </w:r>
-      <w:bookmarkEnd w:id="28"/>
+      <w:bookmarkEnd w:id="27"/>
     </w:p>
     <w:p>
       <w:pPr>
@@ -23915,7 +24063,7 @@
           <w:lang w:eastAsia="zh-CN"/>
         </w:rPr>
       </w:pPr>
-      <w:bookmarkStart w:id="29" w:name="_Toc424573297"/>
+      <w:bookmarkStart w:id="28" w:name="_Toc424573297"/>
       <w:r>
         <w:rPr>
           <w:lang w:eastAsia="zh-CN"/>
@@ -23928,7 +24076,7 @@
         </w:rPr>
         <w:t>LIEUX</w:t>
       </w:r>
-      <w:bookmarkEnd w:id="29"/>
+      <w:bookmarkEnd w:id="28"/>
     </w:p>
     <w:p>
       <w:pPr>
@@ -24626,6 +24774,7 @@
               </w:rPr>
             </w:pPr>
             <w:proofErr w:type="spellStart"/>
+            <w:proofErr w:type="gramStart"/>
             <w:r>
               <w:rPr>
                 <w:rFonts w:ascii="Calibri" w:eastAsia="Times New Roman" w:hAnsi="Calibri" w:cs="Times New Roman"/>
@@ -24641,7 +24790,16 @@
                 <w:color w:val="000000"/>
                 <w:lang w:eastAsia="fr-FR"/>
               </w:rPr>
-              <w:t>(6, 1)</w:t>
+              <w:t>(</w:t>
+            </w:r>
+            <w:proofErr w:type="gramEnd"/>
+            <w:r>
+              <w:rPr>
+                <w:rFonts w:ascii="Calibri" w:eastAsia="Times New Roman" w:hAnsi="Calibri" w:cs="Times New Roman"/>
+                <w:color w:val="000000"/>
+                <w:lang w:eastAsia="fr-FR"/>
+              </w:rPr>
+              <w:t>6, 1)</w:t>
             </w:r>
           </w:p>
         </w:tc>
@@ -24814,7 +24972,7 @@
         <w:ind w:left="426"/>
         <w:jc w:val="both"/>
       </w:pPr>
-      <w:bookmarkStart w:id="30" w:name="_Toc424573298"/>
+      <w:bookmarkStart w:id="29" w:name="_Toc424573298"/>
       <w:r>
         <w:t xml:space="preserve">Nous avons choisis de relier la table LIEUX à la table VILLE par une clé étrangère représentant l'identifiant unique de la Ville. A noter que la table VILLE est également reliée à la table CLIENT puisque ces derniers habitent dans des villes : cette solution est cohérente comme l'indique Thomas </w:t>
       </w:r>
@@ -24909,7 +25067,15 @@
         <w:jc w:val="both"/>
       </w:pPr>
       <w:r>
-        <w:t>La surface du magasin qui nous permettra de matérialiser la performance des magasins en terme de CA/m² ou de Quantité vendues/m². Cet indicateur permettra de mesurer non seulement la performance d'un magasin (et éventuellement d'adapter les meilleurs techniques d'organisation pour les autres magasins) mais également de ramener le Chiffre d'Affaires et les quantité vendues à des ratios comparables entre établissements : c'est à dire pouvoir comparer un grand magasin de 1000m² de la banlieue bordelaise avec un magasin de 200m² du centre de la Creuse.</w:t>
+        <w:t xml:space="preserve">La surface du magasin qui nous permettra de matérialiser la performance des magasins en terme de CA/m² ou de Quantité vendues/m². Cet indicateur permettra de mesurer non seulement la performance d'un magasin (et éventuellement d'adapter les meilleurs techniques d'organisation pour les autres magasins) mais également de ramener le Chiffre d'Affaires et </w:t>
+      </w:r>
+      <w:proofErr w:type="gramStart"/>
+      <w:r>
+        <w:t>les quantité</w:t>
+      </w:r>
+      <w:proofErr w:type="gramEnd"/>
+      <w:r>
+        <w:t xml:space="preserve"> vendues à des ratios comparables entre établissements : c'est à dire pouvoir comparer un grand magasin de 1000m² de la banlieue bordelaise avec un magasin de 200m² du centre de la Creuse.</w:t>
       </w:r>
     </w:p>
     <w:p>
@@ -24931,7 +25097,7 @@
         </w:rPr>
         <w:t>CLIENTS</w:t>
       </w:r>
-      <w:bookmarkEnd w:id="30"/>
+      <w:bookmarkEnd w:id="29"/>
     </w:p>
     <w:p>
       <w:pPr>
@@ -24953,7 +25119,51 @@
         <w:rPr>
           <w:lang w:eastAsia="zh-CN"/>
         </w:rPr>
-        <w:t>La table CLIENTS est une table de dimension qui permet d’analyser les ventes et les stocks en fonction des critères du client. Cela peut être son type (Anonyme, Internaute, Nominatif, Artisan ou encore une société), son taux de remise ou d’autre donnée relative au client.</w:t>
+        <w:t xml:space="preserve">La table CLIENTS est une table de dimension qui permet d’analyser les ventes et les stocks en fonction des critères du client. </w:t>
+      </w:r>
+      <w:r>
+        <w:rPr>
+          <w:lang w:eastAsia="zh-CN"/>
+        </w:rPr>
+        <w:t>Cette table contient tous les clients ayant acheté des produits chez CASTO-MERLIN au cours des 2 derniers mois (Historique flottant).</w:t>
+      </w:r>
+      <w:r>
+        <w:rPr>
+          <w:lang w:eastAsia="zh-CN"/>
+        </w:rPr>
+        <w:t xml:space="preserve"> Elle permet des analyses en fonction du client sur son </w:t>
+      </w:r>
+      <w:proofErr w:type="gramStart"/>
+      <w:r>
+        <w:rPr>
+          <w:lang w:eastAsia="zh-CN"/>
+        </w:rPr>
+        <w:t>type(</w:t>
+      </w:r>
+      <w:proofErr w:type="gramEnd"/>
+      <w:r>
+        <w:rPr>
+          <w:lang w:eastAsia="zh-CN"/>
+        </w:rPr>
+        <w:t>Anonyme, Internaute, Nominatif, Artisan ou encore une société), son taux de remise ou d</w:t>
+      </w:r>
+      <w:r>
+        <w:rPr>
+          <w:lang w:eastAsia="zh-CN"/>
+        </w:rPr>
+        <w:t>’autre donnée</w:t>
+      </w:r>
+      <w:r>
+        <w:rPr>
+          <w:lang w:eastAsia="zh-CN"/>
+        </w:rPr>
+        <w:t>.</w:t>
+      </w:r>
+      <w:r>
+        <w:rPr>
+          <w:lang w:eastAsia="zh-CN"/>
+        </w:rPr>
+        <w:t xml:space="preserve"> </w:t>
       </w:r>
     </w:p>
     <w:p>
@@ -25286,6 +25496,7 @@
               </w:rPr>
             </w:pPr>
             <w:proofErr w:type="spellStart"/>
+            <w:proofErr w:type="gramStart"/>
             <w:r>
               <w:rPr>
                 <w:rFonts w:ascii="Calibri" w:eastAsia="Times New Roman" w:hAnsi="Calibri" w:cs="Times New Roman"/>
@@ -25301,7 +25512,16 @@
                 <w:color w:val="000000"/>
                 <w:lang w:eastAsia="fr-FR"/>
               </w:rPr>
-              <w:t>(6, 2)</w:t>
+              <w:t>(</w:t>
+            </w:r>
+            <w:proofErr w:type="gramEnd"/>
+            <w:r>
+              <w:rPr>
+                <w:rFonts w:ascii="Calibri" w:eastAsia="Times New Roman" w:hAnsi="Calibri" w:cs="Times New Roman"/>
+                <w:color w:val="000000"/>
+                <w:lang w:eastAsia="fr-FR"/>
+              </w:rPr>
+              <w:t>6, 2)</w:t>
             </w:r>
           </w:p>
         </w:tc>
@@ -25938,7 +26158,36 @@
         <w:jc w:val="both"/>
       </w:pPr>
       <w:r>
-        <w:t>A : Anonyme</w:t>
+        <w:rPr>
+          <w:rFonts w:ascii="Helvetica" w:eastAsia="Times New Roman" w:hAnsi="Helvetica" w:cs="Helvetica"/>
+          <w:b/>
+          <w:bCs/>
+          <w:color w:val="000000"/>
+          <w:sz w:val="20"/>
+          <w:szCs w:val="20"/>
+          <w:lang w:eastAsia="fr-FR"/>
+        </w:rPr>
+        <w:t>A – Anonyme</w:t>
+      </w:r>
+      <w:r>
+        <w:rPr>
+          <w:rFonts w:ascii="Helvetica" w:eastAsia="Times New Roman" w:hAnsi="Helvetica" w:cs="Helvetica"/>
+          <w:color w:val="000000"/>
+          <w:sz w:val="20"/>
+          <w:szCs w:val="20"/>
+          <w:lang w:eastAsia="fr-FR"/>
+        </w:rPr>
+        <w:t>. Ce sont la majorité des clients de magasins. Des particuliers sans programme de fidélité. L’hôtesse de caisse recueille seulement leur code-postal d’habitation à fins de statistiques</w:t>
+      </w:r>
+      <w:r>
+        <w:rPr>
+          <w:rFonts w:ascii="Helvetica" w:eastAsia="Times New Roman" w:hAnsi="Helvetica" w:cs="Helvetica"/>
+          <w:color w:val="000000"/>
+          <w:sz w:val="20"/>
+          <w:szCs w:val="20"/>
+          <w:lang w:eastAsia="fr-FR"/>
+        </w:rPr>
+        <w:t>.</w:t>
       </w:r>
     </w:p>
     <w:p>
@@ -25953,9 +26202,35 @@
         </w:tabs>
         <w:ind w:left="1866"/>
         <w:jc w:val="both"/>
-      </w:pPr>
-      <w:r>
-        <w:t>I : Internaute</w:t>
+        <w:rPr>
+          <w:rFonts w:ascii="Helvetica" w:eastAsia="Times New Roman" w:hAnsi="Helvetica" w:cs="Helvetica"/>
+          <w:color w:val="000000"/>
+          <w:sz w:val="20"/>
+          <w:szCs w:val="20"/>
+          <w:lang w:eastAsia="fr-FR"/>
+        </w:rPr>
+      </w:pPr>
+      <w:r>
+        <w:rPr>
+          <w:rFonts w:ascii="Helvetica" w:eastAsia="Times New Roman" w:hAnsi="Helvetica" w:cs="Helvetica"/>
+          <w:b/>
+          <w:bCs/>
+          <w:color w:val="000000"/>
+          <w:sz w:val="20"/>
+          <w:szCs w:val="20"/>
+          <w:lang w:eastAsia="fr-FR"/>
+        </w:rPr>
+        <w:t>I – Internet.</w:t>
+      </w:r>
+      <w:r>
+        <w:rPr>
+          <w:rFonts w:ascii="Helvetica" w:eastAsia="Times New Roman" w:hAnsi="Helvetica" w:cs="Helvetica"/>
+          <w:color w:val="000000"/>
+          <w:sz w:val="20"/>
+          <w:szCs w:val="20"/>
+          <w:lang w:eastAsia="fr-FR"/>
+        </w:rPr>
+        <w:t xml:space="preserve"> Ce sont les clients de site Internet sans programme de fidélité. Le site recueille leurs nom et adresse pour livraison et sécurité de la commande (Lutte contre la fraude)</w:t>
       </w:r>
     </w:p>
     <w:p>
@@ -25972,7 +26247,36 @@
         <w:jc w:val="both"/>
       </w:pPr>
       <w:r>
-        <w:t>N : Nominatif</w:t>
+        <w:rPr>
+          <w:rFonts w:ascii="Helvetica" w:eastAsia="Times New Roman" w:hAnsi="Helvetica" w:cs="Helvetica"/>
+          <w:b/>
+          <w:bCs/>
+          <w:color w:val="000000"/>
+          <w:sz w:val="20"/>
+          <w:szCs w:val="20"/>
+          <w:lang w:eastAsia="fr-FR"/>
+        </w:rPr>
+        <w:t>N – Nominatif</w:t>
+      </w:r>
+      <w:r>
+        <w:rPr>
+          <w:rFonts w:ascii="Helvetica" w:eastAsia="Times New Roman" w:hAnsi="Helvetica" w:cs="Helvetica"/>
+          <w:color w:val="000000"/>
+          <w:sz w:val="20"/>
+          <w:szCs w:val="20"/>
+          <w:lang w:eastAsia="fr-FR"/>
+        </w:rPr>
+        <w:t>. Ce sont des clients de type particulier, en magasin ou sur Internet, avec un programme de fidélité. Leur identifiant de carte fidélité est alors renseigné d</w:t>
+      </w:r>
+      <w:r>
+        <w:rPr>
+          <w:rFonts w:ascii="Helvetica" w:eastAsia="Times New Roman" w:hAnsi="Helvetica" w:cs="Helvetica"/>
+          <w:color w:val="000000"/>
+          <w:sz w:val="20"/>
+          <w:szCs w:val="20"/>
+          <w:lang w:eastAsia="fr-FR"/>
+        </w:rPr>
+        <w:t>ans le champ « CODE_CARTE_FIDEL ».</w:t>
       </w:r>
     </w:p>
     <w:p>
@@ -25989,7 +26293,26 @@
         <w:jc w:val="both"/>
       </w:pPr>
       <w:r>
-        <w:t>P : Professionnel de type artisan</w:t>
+        <w:rPr>
+          <w:rFonts w:ascii="Helvetica" w:eastAsia="Times New Roman" w:hAnsi="Helvetica" w:cs="Helvetica"/>
+          <w:b/>
+          <w:bCs/>
+          <w:color w:val="000000"/>
+          <w:sz w:val="20"/>
+          <w:szCs w:val="20"/>
+          <w:lang w:eastAsia="fr-FR"/>
+        </w:rPr>
+        <w:t>P – Professionnel de type artisan</w:t>
+      </w:r>
+      <w:r>
+        <w:rPr>
+          <w:rFonts w:ascii="Helvetica" w:eastAsia="Times New Roman" w:hAnsi="Helvetica" w:cs="Helvetica"/>
+          <w:color w:val="000000"/>
+          <w:sz w:val="20"/>
+          <w:szCs w:val="20"/>
+          <w:lang w:eastAsia="fr-FR"/>
+        </w:rPr>
+        <w:t>.</w:t>
       </w:r>
     </w:p>
     <w:p>
@@ -26004,9 +26327,27 @@
         </w:tabs>
         <w:ind w:left="1866"/>
         <w:jc w:val="both"/>
-      </w:pPr>
-      <w:r>
-        <w:t>S : Professionnel de type société</w:t>
+        <w:rPr>
+          <w:rFonts w:ascii="Helvetica" w:eastAsia="Times New Roman" w:hAnsi="Helvetica" w:cs="Helvetica"/>
+          <w:b/>
+          <w:bCs/>
+          <w:color w:val="000000"/>
+          <w:sz w:val="20"/>
+          <w:szCs w:val="20"/>
+          <w:lang w:eastAsia="fr-FR"/>
+        </w:rPr>
+      </w:pPr>
+      <w:r>
+        <w:rPr>
+          <w:rFonts w:ascii="Helvetica" w:eastAsia="Times New Roman" w:hAnsi="Helvetica" w:cs="Helvetica"/>
+          <w:b/>
+          <w:bCs/>
+          <w:color w:val="000000"/>
+          <w:sz w:val="20"/>
+          <w:szCs w:val="20"/>
+          <w:lang w:eastAsia="fr-FR"/>
+        </w:rPr>
+        <w:t>S – Professionnel de type société.</w:t>
       </w:r>
     </w:p>
     <w:p>
@@ -26116,19 +26457,7 @@
         <w:ind w:left="426"/>
         <w:jc w:val="both"/>
       </w:pPr>
-      <w:bookmarkStart w:id="31" w:name="_Toc424573299"/>
-      <w:r>
-        <w:rPr>
-          <w:highlight w:val="yellow"/>
-        </w:rPr>
-        <w:t>A vérifier car un peu en déphasage avec la description de la base Client.</w:t>
-      </w:r>
-    </w:p>
-    <w:p>
-      <w:pPr>
-        <w:ind w:left="426"/>
-        <w:jc w:val="both"/>
-      </w:pPr>
+      <w:bookmarkStart w:id="30" w:name="_Toc424573299"/>
       <w:r>
         <w:t xml:space="preserve">Le remplissage de la table </w:t>
       </w:r>
@@ -26156,7 +26485,13 @@
         <w:jc w:val="both"/>
       </w:pPr>
       <w:r>
-        <w:t>Anonyme : 25%</w:t>
+        <w:t xml:space="preserve">Anonyme : </w:t>
+      </w:r>
+      <w:r>
+        <w:t>40</w:t>
+      </w:r>
+      <w:r>
+        <w:t>%</w:t>
       </w:r>
     </w:p>
     <w:p>
@@ -26170,7 +26505,10 @@
         <w:jc w:val="both"/>
       </w:pPr>
       <w:r>
-        <w:t>Internaute : 25%</w:t>
+        <w:t>Internaute : 20</w:t>
+      </w:r>
+      <w:r>
+        <w:t>%</w:t>
       </w:r>
     </w:p>
     <w:p>
@@ -26198,7 +26536,13 @@
         <w:jc w:val="both"/>
       </w:pPr>
       <w:r>
-        <w:t>Professionnel : 15%</w:t>
+        <w:t xml:space="preserve">Professionnel : </w:t>
+      </w:r>
+      <w:r>
+        <w:t>10</w:t>
+      </w:r>
+      <w:r>
+        <w:t>%</w:t>
       </w:r>
     </w:p>
     <w:p>
@@ -26212,7 +26556,10 @@
         <w:jc w:val="both"/>
       </w:pPr>
       <w:r>
-        <w:t>Société : 15%</w:t>
+        <w:t>Société : 10</w:t>
+      </w:r>
+      <w:r>
+        <w:t>%</w:t>
       </w:r>
     </w:p>
     <w:p>
@@ -26249,17 +26596,7 @@
         <w:jc w:val="both"/>
       </w:pPr>
       <w:r>
-        <w:t>Taux de remise : choix aléatoire entre 0 et 100 et forcé à 0 si supérieur à 50% (</w:t>
-      </w:r>
-      <w:r>
-        <w:rPr>
-          <w:i/>
-          <w:u w:val="single"/>
-        </w:rPr>
-        <w:t>à voir uniquement rempli si client nominatif en base client mais je suis parti sur le fait que tout le monde pouvait avoir une réduction</w:t>
-      </w:r>
-      <w:r>
-        <w:t>).</w:t>
+        <w:t>Taux de remise : choix aléatoire entre 0 et 100 et forcé à 0 si supérieur à 50%.</w:t>
       </w:r>
     </w:p>
     <w:p>
@@ -26309,7 +26646,13 @@
         <w:jc w:val="both"/>
       </w:pPr>
       <w:r>
-        <w:t>Pour les internautes et les clients nominatifs, on suffixera le nom par « BOB » suivi du numéro d’enregistrement.</w:t>
+        <w:t>Pour les internautes, on suffixera le nom par « </w:t>
+      </w:r>
+      <w:r>
+        <w:t>INT</w:t>
+      </w:r>
+      <w:r>
+        <w:t> » suivi du numéro d’enregistrement.</w:t>
       </w:r>
     </w:p>
     <w:p>
@@ -26323,7 +26666,7 @@
         <w:jc w:val="both"/>
       </w:pPr>
       <w:r>
-        <w:t>Pour les sociétés, le nom sera suffixé par « SARL ».</w:t>
+        <w:t>Pour les clients nominatifs, on suffixera le nom par « BOB » suivi du numéro d’enregistrement.</w:t>
       </w:r>
     </w:p>
     <w:p>
@@ -26337,6 +26680,20 @@
         <w:jc w:val="both"/>
       </w:pPr>
       <w:r>
+        <w:t>Pour les sociétés, le nom sera suffixé par « SARL ».</w:t>
+      </w:r>
+    </w:p>
+    <w:p>
+      <w:pPr>
+        <w:pStyle w:val="Paragraphedeliste"/>
+        <w:numPr>
+          <w:ilvl w:val="1"/>
+          <w:numId w:val="21"/>
+        </w:numPr>
+        <w:ind w:left="1866"/>
+        <w:jc w:val="both"/>
+      </w:pPr>
+      <w:r>
         <w:t>Pour les professionnels, le nom sera suffixé par « PRO » suivi du numéro d’enregistrement.</w:t>
       </w:r>
     </w:p>
@@ -26351,7 +26708,18 @@
         <w:jc w:val="both"/>
       </w:pPr>
       <w:r>
-        <w:t>Date de naissance : choisie de façon aléatoire sur les 80 dernières années pour les internautes, les nominatifs et les artisans. Pour les autres types de client, le champs est alimenté par sa valeur par défaut « 01.01.0001 ».</w:t>
+        <w:t>Date de naissance : choisie de façon aléat</w:t>
+      </w:r>
+      <w:bookmarkStart w:id="31" w:name="_GoBack"/>
+      <w:bookmarkEnd w:id="31"/>
+      <w:r>
+        <w:t xml:space="preserve">oire sur les 80 dernières années pour les internautes, les nominatifs et les artisans. Pour les autres types de client, </w:t>
+      </w:r>
+      <w:r>
+        <w:t>le champ</w:t>
+      </w:r>
+      <w:r>
+        <w:t xml:space="preserve"> est alimenté par sa valeur par défaut « 01.01.0001 ».</w:t>
       </w:r>
     </w:p>
     <w:p>
@@ -26402,7 +26770,7 @@
         </w:rPr>
         <w:t>VILLES</w:t>
       </w:r>
-      <w:bookmarkEnd w:id="31"/>
+      <w:bookmarkEnd w:id="30"/>
     </w:p>
     <w:p>
       <w:pPr>
@@ -30369,7 +30737,7 @@
     <w:p/>
     <w:p/>
     <w:sectPr>
-      <w:footerReference w:type="default" r:id="rId20"/>
+      <w:footerReference w:type="default" r:id="rId21"/>
       <w:pgSz w:w="11906" w:h="16838"/>
       <w:pgMar w:top="720" w:right="720" w:bottom="720" w:left="720" w:header="708" w:footer="116" w:gutter="0"/>
       <w:cols w:space="708"/>
@@ -30380,7 +30748,7 @@
 </file>
 
 <file path=word/endnotes.xml><?xml version="1.0" encoding="utf-8"?>
-<w:endnotes xmlns:wpc="http://schemas.microsoft.com/office/word/2010/wordprocessingCanvas" xmlns:mc="http://schemas.openxmlformats.org/markup-compatibility/2006" xmlns:o="urn:schemas-microsoft-com:office:office" xmlns:r="http://schemas.openxmlformats.org/officeDocument/2006/relationships" xmlns:m="http://schemas.openxmlformats.org/officeDocument/2006/math" xmlns:v="urn:schemas-microsoft-com:vml" xmlns:wp14="http://schemas.microsoft.com/office/word/2010/wordprocessingDrawing" xmlns:wp="http://schemas.openxmlformats.org/drawingml/2006/wordprocessingDrawing" xmlns:w10="urn:schemas-microsoft-com:office:word" xmlns:w="http://schemas.openxmlformats.org/wordprocessingml/2006/main" xmlns:w14="http://schemas.microsoft.com/office/word/2010/wordml" xmlns:w15="http://schemas.microsoft.com/office/word/2012/wordml" xmlns:wpg="http://schemas.microsoft.com/office/word/2010/wordprocessingGroup" xmlns:wpi="http://schemas.microsoft.com/office/word/2010/wordprocessingInk" xmlns:wne="http://schemas.microsoft.com/office/word/2006/wordml" xmlns:wps="http://schemas.microsoft.com/office/word/2010/wordprocessingShape" mc:Ignorable="w14 w15 wp14">
+<w:endnotes xmlns:wpc="http://schemas.microsoft.com/office/word/2010/wordprocessingCanvas" xmlns:mc="http://schemas.openxmlformats.org/markup-compatibility/2006" xmlns:o="urn:schemas-microsoft-com:office:office" xmlns:r="http://schemas.openxmlformats.org/officeDocument/2006/relationships" xmlns:m="http://schemas.openxmlformats.org/officeDocument/2006/math" xmlns:v="urn:schemas-microsoft-com:vml" xmlns:wp14="http://schemas.microsoft.com/office/word/2010/wordprocessingDrawing" xmlns:wp="http://schemas.openxmlformats.org/drawingml/2006/wordprocessingDrawing" xmlns:w10="urn:schemas-microsoft-com:office:word" xmlns:w="http://schemas.openxmlformats.org/wordprocessingml/2006/main" xmlns:w14="http://schemas.microsoft.com/office/word/2010/wordml" xmlns:wpg="http://schemas.microsoft.com/office/word/2010/wordprocessingGroup" xmlns:wpi="http://schemas.microsoft.com/office/word/2010/wordprocessingInk" xmlns:wne="http://schemas.microsoft.com/office/word/2006/wordml" xmlns:wps="http://schemas.microsoft.com/office/word/2010/wordprocessingShape" mc:Ignorable="w14 wp14">
   <w:endnote w:type="separator" w:id="-1">
     <w:p>
       <w:pPr>
@@ -30405,7 +30773,7 @@
 </file>
 
 <file path=word/footer1.xml><?xml version="1.0" encoding="utf-8"?>
-<w:ftr xmlns:wpc="http://schemas.microsoft.com/office/word/2010/wordprocessingCanvas" xmlns:mc="http://schemas.openxmlformats.org/markup-compatibility/2006" xmlns:o="urn:schemas-microsoft-com:office:office" xmlns:r="http://schemas.openxmlformats.org/officeDocument/2006/relationships" xmlns:m="http://schemas.openxmlformats.org/officeDocument/2006/math" xmlns:v="urn:schemas-microsoft-com:vml" xmlns:wp14="http://schemas.microsoft.com/office/word/2010/wordprocessingDrawing" xmlns:wp="http://schemas.openxmlformats.org/drawingml/2006/wordprocessingDrawing" xmlns:w10="urn:schemas-microsoft-com:office:word" xmlns:w="http://schemas.openxmlformats.org/wordprocessingml/2006/main" xmlns:w14="http://schemas.microsoft.com/office/word/2010/wordml" xmlns:w15="http://schemas.microsoft.com/office/word/2012/wordml" xmlns:wpg="http://schemas.microsoft.com/office/word/2010/wordprocessingGroup" xmlns:wpi="http://schemas.microsoft.com/office/word/2010/wordprocessingInk" xmlns:wne="http://schemas.microsoft.com/office/word/2006/wordml" xmlns:wps="http://schemas.microsoft.com/office/word/2010/wordprocessingShape" mc:Ignorable="w14 w15 wp14">
+<w:ftr xmlns:wpc="http://schemas.microsoft.com/office/word/2010/wordprocessingCanvas" xmlns:mc="http://schemas.openxmlformats.org/markup-compatibility/2006" xmlns:o="urn:schemas-microsoft-com:office:office" xmlns:r="http://schemas.openxmlformats.org/officeDocument/2006/relationships" xmlns:m="http://schemas.openxmlformats.org/officeDocument/2006/math" xmlns:v="urn:schemas-microsoft-com:vml" xmlns:wp14="http://schemas.microsoft.com/office/word/2010/wordprocessingDrawing" xmlns:wp="http://schemas.openxmlformats.org/drawingml/2006/wordprocessingDrawing" xmlns:w10="urn:schemas-microsoft-com:office:word" xmlns:w="http://schemas.openxmlformats.org/wordprocessingml/2006/main" xmlns:w14="http://schemas.microsoft.com/office/word/2010/wordml" xmlns:wpg="http://schemas.microsoft.com/office/word/2010/wordprocessingGroup" xmlns:wpi="http://schemas.microsoft.com/office/word/2010/wordprocessingInk" xmlns:wne="http://schemas.microsoft.com/office/word/2006/wordml" xmlns:wps="http://schemas.microsoft.com/office/word/2010/wordprocessingShape" mc:Ignorable="w14 wp14">
   <w:p>
     <w:pPr>
       <w:pStyle w:val="Pieddepage"/>
@@ -30414,7 +30782,7 @@
     <w:r>
       <w:rPr>
         <w:noProof/>
-        <w:lang w:eastAsia="zh-CN"/>
+        <w:lang w:eastAsia="fr-FR"/>
       </w:rPr>
       <w:drawing>
         <wp:inline distT="0" distB="0" distL="0" distR="0">
@@ -30485,7 +30853,7 @@
     <w:r>
       <w:rPr>
         <w:noProof/>
-        <w:lang w:eastAsia="zh-CN"/>
+        <w:lang w:eastAsia="fr-FR"/>
       </w:rPr>
       <mc:AlternateContent>
         <mc:Choice Requires="wps">
@@ -30680,7 +31048,7 @@
 </file>
 
 <file path=word/footnotes.xml><?xml version="1.0" encoding="utf-8"?>
-<w:footnotes xmlns:wpc="http://schemas.microsoft.com/office/word/2010/wordprocessingCanvas" xmlns:mc="http://schemas.openxmlformats.org/markup-compatibility/2006" xmlns:o="urn:schemas-microsoft-com:office:office" xmlns:r="http://schemas.openxmlformats.org/officeDocument/2006/relationships" xmlns:m="http://schemas.openxmlformats.org/officeDocument/2006/math" xmlns:v="urn:schemas-microsoft-com:vml" xmlns:wp14="http://schemas.microsoft.com/office/word/2010/wordprocessingDrawing" xmlns:wp="http://schemas.openxmlformats.org/drawingml/2006/wordprocessingDrawing" xmlns:w10="urn:schemas-microsoft-com:office:word" xmlns:w="http://schemas.openxmlformats.org/wordprocessingml/2006/main" xmlns:w14="http://schemas.microsoft.com/office/word/2010/wordml" xmlns:w15="http://schemas.microsoft.com/office/word/2012/wordml" xmlns:wpg="http://schemas.microsoft.com/office/word/2010/wordprocessingGroup" xmlns:wpi="http://schemas.microsoft.com/office/word/2010/wordprocessingInk" xmlns:wne="http://schemas.microsoft.com/office/word/2006/wordml" xmlns:wps="http://schemas.microsoft.com/office/word/2010/wordprocessingShape" mc:Ignorable="w14 w15 wp14">
+<w:footnotes xmlns:wpc="http://schemas.microsoft.com/office/word/2010/wordprocessingCanvas" xmlns:mc="http://schemas.openxmlformats.org/markup-compatibility/2006" xmlns:o="urn:schemas-microsoft-com:office:office" xmlns:r="http://schemas.openxmlformats.org/officeDocument/2006/relationships" xmlns:m="http://schemas.openxmlformats.org/officeDocument/2006/math" xmlns:v="urn:schemas-microsoft-com:vml" xmlns:wp14="http://schemas.microsoft.com/office/word/2010/wordprocessingDrawing" xmlns:wp="http://schemas.openxmlformats.org/drawingml/2006/wordprocessingDrawing" xmlns:w10="urn:schemas-microsoft-com:office:word" xmlns:w="http://schemas.openxmlformats.org/wordprocessingml/2006/main" xmlns:w14="http://schemas.microsoft.com/office/word/2010/wordml" xmlns:wpg="http://schemas.microsoft.com/office/word/2010/wordprocessingGroup" xmlns:wpi="http://schemas.microsoft.com/office/word/2010/wordprocessingInk" xmlns:wne="http://schemas.microsoft.com/office/word/2006/wordml" xmlns:wps="http://schemas.microsoft.com/office/word/2010/wordprocessingShape" mc:Ignorable="w14 wp14">
   <w:footnote w:type="separator" w:id="-1">
     <w:p>
       <w:pPr>
@@ -30705,8 +31073,8 @@
 </file>
 
 <file path=word/numbering.xml><?xml version="1.0" encoding="utf-8"?>
-<w:numbering xmlns:wpc="http://schemas.microsoft.com/office/word/2010/wordprocessingCanvas" xmlns:mc="http://schemas.openxmlformats.org/markup-compatibility/2006" xmlns:o="urn:schemas-microsoft-com:office:office" xmlns:r="http://schemas.openxmlformats.org/officeDocument/2006/relationships" xmlns:m="http://schemas.openxmlformats.org/officeDocument/2006/math" xmlns:v="urn:schemas-microsoft-com:vml" xmlns:wp14="http://schemas.microsoft.com/office/word/2010/wordprocessingDrawing" xmlns:wp="http://schemas.openxmlformats.org/drawingml/2006/wordprocessingDrawing" xmlns:w10="urn:schemas-microsoft-com:office:word" xmlns:w="http://schemas.openxmlformats.org/wordprocessingml/2006/main" xmlns:w14="http://schemas.microsoft.com/office/word/2010/wordml" xmlns:w15="http://schemas.microsoft.com/office/word/2012/wordml" xmlns:wpg="http://schemas.microsoft.com/office/word/2010/wordprocessingGroup" xmlns:wpi="http://schemas.microsoft.com/office/word/2010/wordprocessingInk" xmlns:wne="http://schemas.microsoft.com/office/word/2006/wordml" xmlns:wps="http://schemas.microsoft.com/office/word/2010/wordprocessingShape" mc:Ignorable="w14 w15 wp14">
-  <w:abstractNum w:abstractNumId="0" w15:restartNumberingAfterBreak="0">
+<w:numbering xmlns:wpc="http://schemas.microsoft.com/office/word/2010/wordprocessingCanvas" xmlns:mc="http://schemas.openxmlformats.org/markup-compatibility/2006" xmlns:o="urn:schemas-microsoft-com:office:office" xmlns:r="http://schemas.openxmlformats.org/officeDocument/2006/relationships" xmlns:m="http://schemas.openxmlformats.org/officeDocument/2006/math" xmlns:v="urn:schemas-microsoft-com:vml" xmlns:wp14="http://schemas.microsoft.com/office/word/2010/wordprocessingDrawing" xmlns:wp="http://schemas.openxmlformats.org/drawingml/2006/wordprocessingDrawing" xmlns:w10="urn:schemas-microsoft-com:office:word" xmlns:w="http://schemas.openxmlformats.org/wordprocessingml/2006/main" xmlns:w14="http://schemas.microsoft.com/office/word/2010/wordml" xmlns:wpg="http://schemas.microsoft.com/office/word/2010/wordprocessingGroup" xmlns:wpi="http://schemas.microsoft.com/office/word/2010/wordprocessingInk" xmlns:wne="http://schemas.microsoft.com/office/word/2006/wordml" xmlns:wps="http://schemas.microsoft.com/office/word/2010/wordprocessingShape" mc:Ignorable="w14 wp14">
+  <w:abstractNum w:abstractNumId="0">
     <w:nsid w:val="01E556F4"/>
     <w:multiLevelType w:val="hybridMultilevel"/>
     <w:tmpl w:val="3894F2EE"/>
@@ -30819,7 +31187,7 @@
       </w:rPr>
     </w:lvl>
   </w:abstractNum>
-  <w:abstractNum w:abstractNumId="1" w15:restartNumberingAfterBreak="0">
+  <w:abstractNum w:abstractNumId="1">
     <w:nsid w:val="02FF1550"/>
     <w:multiLevelType w:val="hybridMultilevel"/>
     <w:tmpl w:val="F7CC0086"/>
@@ -30932,7 +31300,7 @@
       </w:rPr>
     </w:lvl>
   </w:abstractNum>
-  <w:abstractNum w:abstractNumId="2" w15:restartNumberingAfterBreak="0">
+  <w:abstractNum w:abstractNumId="2">
     <w:nsid w:val="0E2676CC"/>
     <w:multiLevelType w:val="hybridMultilevel"/>
     <w:tmpl w:val="A9F00BF6"/>
@@ -31072,7 +31440,7 @@
       </w:rPr>
     </w:lvl>
   </w:abstractNum>
-  <w:abstractNum w:abstractNumId="3" w15:restartNumberingAfterBreak="0">
+  <w:abstractNum w:abstractNumId="3">
     <w:nsid w:val="0EC36F00"/>
     <w:multiLevelType w:val="hybridMultilevel"/>
     <w:tmpl w:val="48E29766"/>
@@ -31185,7 +31553,7 @@
       </w:rPr>
     </w:lvl>
   </w:abstractNum>
-  <w:abstractNum w:abstractNumId="4" w15:restartNumberingAfterBreak="0">
+  <w:abstractNum w:abstractNumId="4">
     <w:nsid w:val="136B3207"/>
     <w:multiLevelType w:val="hybridMultilevel"/>
     <w:tmpl w:val="C588640C"/>
@@ -31298,7 +31666,7 @@
       </w:rPr>
     </w:lvl>
   </w:abstractNum>
-  <w:abstractNum w:abstractNumId="5" w15:restartNumberingAfterBreak="0">
+  <w:abstractNum w:abstractNumId="5">
     <w:nsid w:val="1A5E4ADD"/>
     <w:multiLevelType w:val="hybridMultilevel"/>
     <w:tmpl w:val="56E27532"/>
@@ -31410,7 +31778,120 @@
       </w:rPr>
     </w:lvl>
   </w:abstractNum>
-  <w:abstractNum w:abstractNumId="6" w15:restartNumberingAfterBreak="0">
+  <w:abstractNum w:abstractNumId="6">
+    <w:nsid w:val="21FC77B8"/>
+    <w:multiLevelType w:val="hybridMultilevel"/>
+    <w:tmpl w:val="356497B0"/>
+    <w:lvl w:ilvl="0" w:tplc="3312A8BE">
+      <w:numFmt w:val="bullet"/>
+      <w:lvlText w:val="-"/>
+      <w:lvlJc w:val="left"/>
+      <w:pPr>
+        <w:ind w:left="1776" w:hanging="360"/>
+      </w:pPr>
+      <w:rPr>
+        <w:rFonts w:ascii="Times New Roman" w:eastAsia="Times New Roman" w:hAnsi="Times New Roman" w:cs="Times New Roman" w:hint="default"/>
+        <w:sz w:val="14"/>
+      </w:rPr>
+    </w:lvl>
+    <w:lvl w:ilvl="1" w:tplc="040C0003" w:tentative="1">
+      <w:start w:val="1"/>
+      <w:numFmt w:val="bullet"/>
+      <w:lvlText w:val="o"/>
+      <w:lvlJc w:val="left"/>
+      <w:pPr>
+        <w:ind w:left="2496" w:hanging="360"/>
+      </w:pPr>
+      <w:rPr>
+        <w:rFonts w:ascii="Courier New" w:hAnsi="Courier New" w:cs="Courier New" w:hint="default"/>
+      </w:rPr>
+    </w:lvl>
+    <w:lvl w:ilvl="2" w:tplc="040C0005" w:tentative="1">
+      <w:start w:val="1"/>
+      <w:numFmt w:val="bullet"/>
+      <w:lvlText w:val=""/>
+      <w:lvlJc w:val="left"/>
+      <w:pPr>
+        <w:ind w:left="3216" w:hanging="360"/>
+      </w:pPr>
+      <w:rPr>
+        <w:rFonts w:ascii="Wingdings" w:hAnsi="Wingdings" w:hint="default"/>
+      </w:rPr>
+    </w:lvl>
+    <w:lvl w:ilvl="3" w:tplc="040C0001" w:tentative="1">
+      <w:start w:val="1"/>
+      <w:numFmt w:val="bullet"/>
+      <w:lvlText w:val=""/>
+      <w:lvlJc w:val="left"/>
+      <w:pPr>
+        <w:ind w:left="3936" w:hanging="360"/>
+      </w:pPr>
+      <w:rPr>
+        <w:rFonts w:ascii="Symbol" w:hAnsi="Symbol" w:hint="default"/>
+      </w:rPr>
+    </w:lvl>
+    <w:lvl w:ilvl="4" w:tplc="040C0003" w:tentative="1">
+      <w:start w:val="1"/>
+      <w:numFmt w:val="bullet"/>
+      <w:lvlText w:val="o"/>
+      <w:lvlJc w:val="left"/>
+      <w:pPr>
+        <w:ind w:left="4656" w:hanging="360"/>
+      </w:pPr>
+      <w:rPr>
+        <w:rFonts w:ascii="Courier New" w:hAnsi="Courier New" w:cs="Courier New" w:hint="default"/>
+      </w:rPr>
+    </w:lvl>
+    <w:lvl w:ilvl="5" w:tplc="040C0005" w:tentative="1">
+      <w:start w:val="1"/>
+      <w:numFmt w:val="bullet"/>
+      <w:lvlText w:val=""/>
+      <w:lvlJc w:val="left"/>
+      <w:pPr>
+        <w:ind w:left="5376" w:hanging="360"/>
+      </w:pPr>
+      <w:rPr>
+        <w:rFonts w:ascii="Wingdings" w:hAnsi="Wingdings" w:hint="default"/>
+      </w:rPr>
+    </w:lvl>
+    <w:lvl w:ilvl="6" w:tplc="040C0001" w:tentative="1">
+      <w:start w:val="1"/>
+      <w:numFmt w:val="bullet"/>
+      <w:lvlText w:val=""/>
+      <w:lvlJc w:val="left"/>
+      <w:pPr>
+        <w:ind w:left="6096" w:hanging="360"/>
+      </w:pPr>
+      <w:rPr>
+        <w:rFonts w:ascii="Symbol" w:hAnsi="Symbol" w:hint="default"/>
+      </w:rPr>
+    </w:lvl>
+    <w:lvl w:ilvl="7" w:tplc="040C0003" w:tentative="1">
+      <w:start w:val="1"/>
+      <w:numFmt w:val="bullet"/>
+      <w:lvlText w:val="o"/>
+      <w:lvlJc w:val="left"/>
+      <w:pPr>
+        <w:ind w:left="6816" w:hanging="360"/>
+      </w:pPr>
+      <w:rPr>
+        <w:rFonts w:ascii="Courier New" w:hAnsi="Courier New" w:cs="Courier New" w:hint="default"/>
+      </w:rPr>
+    </w:lvl>
+    <w:lvl w:ilvl="8" w:tplc="040C0005" w:tentative="1">
+      <w:start w:val="1"/>
+      <w:numFmt w:val="bullet"/>
+      <w:lvlText w:val=""/>
+      <w:lvlJc w:val="left"/>
+      <w:pPr>
+        <w:ind w:left="7536" w:hanging="360"/>
+      </w:pPr>
+      <w:rPr>
+        <w:rFonts w:ascii="Wingdings" w:hAnsi="Wingdings" w:hint="default"/>
+      </w:rPr>
+    </w:lvl>
+  </w:abstractNum>
+  <w:abstractNum w:abstractNumId="7">
     <w:nsid w:val="26B47957"/>
     <w:multiLevelType w:val="hybridMultilevel"/>
     <w:tmpl w:val="8E54D80C"/>
@@ -31523,7 +32004,7 @@
       </w:rPr>
     </w:lvl>
   </w:abstractNum>
-  <w:abstractNum w:abstractNumId="7" w15:restartNumberingAfterBreak="0">
+  <w:abstractNum w:abstractNumId="8">
     <w:nsid w:val="2B284B57"/>
     <w:multiLevelType w:val="hybridMultilevel"/>
     <w:tmpl w:val="1E4ED9F6"/>
@@ -31636,7 +32117,7 @@
       </w:rPr>
     </w:lvl>
   </w:abstractNum>
-  <w:abstractNum w:abstractNumId="8" w15:restartNumberingAfterBreak="0">
+  <w:abstractNum w:abstractNumId="9">
     <w:nsid w:val="33F32882"/>
     <w:multiLevelType w:val="hybridMultilevel"/>
     <w:tmpl w:val="92149E02"/>
@@ -31749,7 +32230,7 @@
       </w:rPr>
     </w:lvl>
   </w:abstractNum>
-  <w:abstractNum w:abstractNumId="9" w15:restartNumberingAfterBreak="0">
+  <w:abstractNum w:abstractNumId="10">
     <w:nsid w:val="38DB610C"/>
     <w:multiLevelType w:val="hybridMultilevel"/>
     <w:tmpl w:val="977CDD8E"/>
@@ -31862,7 +32343,7 @@
       </w:rPr>
     </w:lvl>
   </w:abstractNum>
-  <w:abstractNum w:abstractNumId="10" w15:restartNumberingAfterBreak="0">
+  <w:abstractNum w:abstractNumId="11">
     <w:nsid w:val="39AF2DF3"/>
     <w:multiLevelType w:val="hybridMultilevel"/>
     <w:tmpl w:val="12C6A71C"/>
@@ -31975,7 +32456,7 @@
       </w:rPr>
     </w:lvl>
   </w:abstractNum>
-  <w:abstractNum w:abstractNumId="11" w15:restartNumberingAfterBreak="0">
+  <w:abstractNum w:abstractNumId="12">
     <w:nsid w:val="48471883"/>
     <w:multiLevelType w:val="hybridMultilevel"/>
     <w:tmpl w:val="FA24DCA6"/>
@@ -32088,7 +32569,7 @@
       </w:rPr>
     </w:lvl>
   </w:abstractNum>
-  <w:abstractNum w:abstractNumId="12" w15:restartNumberingAfterBreak="0">
+  <w:abstractNum w:abstractNumId="13">
     <w:nsid w:val="5641492C"/>
     <w:multiLevelType w:val="hybridMultilevel"/>
     <w:tmpl w:val="CFF47372"/>
@@ -32201,7 +32682,7 @@
       </w:rPr>
     </w:lvl>
   </w:abstractNum>
-  <w:abstractNum w:abstractNumId="13" w15:restartNumberingAfterBreak="0">
+  <w:abstractNum w:abstractNumId="14">
     <w:nsid w:val="5FF176A5"/>
     <w:multiLevelType w:val="hybridMultilevel"/>
     <w:tmpl w:val="F6A6F5FE"/>
@@ -32314,7 +32795,7 @@
       </w:rPr>
     </w:lvl>
   </w:abstractNum>
-  <w:abstractNum w:abstractNumId="14" w15:restartNumberingAfterBreak="0">
+  <w:abstractNum w:abstractNumId="15">
     <w:nsid w:val="60CE17CB"/>
     <w:multiLevelType w:val="hybridMultilevel"/>
     <w:tmpl w:val="F0DEF90A"/>
@@ -32427,7 +32908,7 @@
       </w:rPr>
     </w:lvl>
   </w:abstractNum>
-  <w:abstractNum w:abstractNumId="15" w15:restartNumberingAfterBreak="0">
+  <w:abstractNum w:abstractNumId="16">
     <w:nsid w:val="60D81BA6"/>
     <w:multiLevelType w:val="hybridMultilevel"/>
     <w:tmpl w:val="EB362C9E"/>
@@ -32540,7 +33021,7 @@
       </w:rPr>
     </w:lvl>
   </w:abstractNum>
-  <w:abstractNum w:abstractNumId="16" w15:restartNumberingAfterBreak="0">
+  <w:abstractNum w:abstractNumId="17">
     <w:nsid w:val="64BD6F4B"/>
     <w:multiLevelType w:val="hybridMultilevel"/>
     <w:tmpl w:val="BF38402E"/>
@@ -32653,7 +33134,7 @@
       </w:rPr>
     </w:lvl>
   </w:abstractNum>
-  <w:abstractNum w:abstractNumId="17" w15:restartNumberingAfterBreak="0">
+  <w:abstractNum w:abstractNumId="18">
     <w:nsid w:val="660D3C0A"/>
     <w:multiLevelType w:val="hybridMultilevel"/>
     <w:tmpl w:val="075EE77E"/>
@@ -32766,7 +33247,7 @@
       </w:rPr>
     </w:lvl>
   </w:abstractNum>
-  <w:abstractNum w:abstractNumId="18" w15:restartNumberingAfterBreak="0">
+  <w:abstractNum w:abstractNumId="19">
     <w:nsid w:val="669C3FC8"/>
     <w:multiLevelType w:val="hybridMultilevel"/>
     <w:tmpl w:val="2FDED624"/>
@@ -32879,7 +33360,7 @@
       </w:rPr>
     </w:lvl>
   </w:abstractNum>
-  <w:abstractNum w:abstractNumId="19" w15:restartNumberingAfterBreak="0">
+  <w:abstractNum w:abstractNumId="20">
     <w:nsid w:val="67BA2319"/>
     <w:multiLevelType w:val="hybridMultilevel"/>
     <w:tmpl w:val="73BEB4B2"/>
@@ -32913,7 +33394,7 @@
         <w:rFonts w:ascii="Courier New" w:hAnsi="Courier New" w:hint="default"/>
       </w:rPr>
     </w:lvl>
-    <w:lvl w:ilvl="2" w:tplc="040C0005" w:tentative="1">
+    <w:lvl w:ilvl="2" w:tplc="040C0005">
       <w:start w:val="1"/>
       <w:numFmt w:val="bullet"/>
       <w:lvlText w:val=""/>
@@ -33019,7 +33500,7 @@
       </w:rPr>
     </w:lvl>
   </w:abstractNum>
-  <w:abstractNum w:abstractNumId="20" w15:restartNumberingAfterBreak="0">
+  <w:abstractNum w:abstractNumId="21">
     <w:nsid w:val="711B66DF"/>
     <w:multiLevelType w:val="hybridMultilevel"/>
     <w:tmpl w:val="65F6F08A"/>
@@ -33136,55 +33617,55 @@
     <w:abstractNumId w:val="3"/>
   </w:num>
   <w:num w:numId="2">
-    <w:abstractNumId w:val="10"/>
+    <w:abstractNumId w:val="11"/>
   </w:num>
   <w:num w:numId="3">
     <w:abstractNumId w:val="4"/>
   </w:num>
   <w:num w:numId="4">
-    <w:abstractNumId w:val="6"/>
+    <w:abstractNumId w:val="7"/>
   </w:num>
   <w:num w:numId="5">
+    <w:abstractNumId w:val="14"/>
+  </w:num>
+  <w:num w:numId="6">
+    <w:abstractNumId w:val="9"/>
+  </w:num>
+  <w:num w:numId="7">
+    <w:abstractNumId w:val="15"/>
+  </w:num>
+  <w:num w:numId="8">
     <w:abstractNumId w:val="13"/>
   </w:num>
-  <w:num w:numId="6">
+  <w:num w:numId="9">
     <w:abstractNumId w:val="8"/>
   </w:num>
-  <w:num w:numId="7">
-    <w:abstractNumId w:val="14"/>
+  <w:num w:numId="10">
+    <w:abstractNumId w:val="19"/>
   </w:num>
-  <w:num w:numId="8">
-    <w:abstractNumId w:val="12"/>
-  </w:num>
-  <w:num w:numId="9">
-    <w:abstractNumId w:val="7"/>
-  </w:num>
-  <w:num w:numId="10">
+  <w:num w:numId="11">
     <w:abstractNumId w:val="18"/>
   </w:num>
-  <w:num w:numId="11">
+  <w:num w:numId="12">
     <w:abstractNumId w:val="17"/>
   </w:num>
-  <w:num w:numId="12">
-    <w:abstractNumId w:val="16"/>
-  </w:num>
   <w:num w:numId="13">
-    <w:abstractNumId w:val="20"/>
+    <w:abstractNumId w:val="21"/>
   </w:num>
   <w:num w:numId="14">
-    <w:abstractNumId w:val="9"/>
+    <w:abstractNumId w:val="10"/>
   </w:num>
   <w:num w:numId="15">
-    <w:abstractNumId w:val="15"/>
+    <w:abstractNumId w:val="16"/>
   </w:num>
   <w:num w:numId="16">
     <w:abstractNumId w:val="0"/>
   </w:num>
   <w:num w:numId="17">
-    <w:abstractNumId w:val="11"/>
+    <w:abstractNumId w:val="12"/>
   </w:num>
   <w:num w:numId="18">
-    <w:abstractNumId w:val="19"/>
+    <w:abstractNumId w:val="20"/>
   </w:num>
   <w:num w:numId="19">
     <w:abstractNumId w:val="1"/>
@@ -33195,11 +33676,14 @@
   <w:num w:numId="21">
     <w:abstractNumId w:val="5"/>
   </w:num>
+  <w:num w:numId="22">
+    <w:abstractNumId w:val="6"/>
+  </w:num>
 </w:numbering>
 </file>
 
 <file path=word/styles.xml><?xml version="1.0" encoding="utf-8"?>
-<w:styles xmlns:mc="http://schemas.openxmlformats.org/markup-compatibility/2006" xmlns:r="http://schemas.openxmlformats.org/officeDocument/2006/relationships" xmlns:w="http://schemas.openxmlformats.org/wordprocessingml/2006/main" xmlns:w14="http://schemas.microsoft.com/office/word/2010/wordml" xmlns:w15="http://schemas.microsoft.com/office/word/2012/wordml" mc:Ignorable="w14 w15">
+<w:styles xmlns:mc="http://schemas.openxmlformats.org/markup-compatibility/2006" xmlns:r="http://schemas.openxmlformats.org/officeDocument/2006/relationships" xmlns:w="http://schemas.openxmlformats.org/wordprocessingml/2006/main" xmlns:w14="http://schemas.microsoft.com/office/word/2010/wordml" mc:Ignorable="w14">
   <w:docDefaults>
     <w:rPrDefault>
       <w:rPr>
@@ -33215,378 +33699,144 @@
       </w:pPr>
     </w:pPrDefault>
   </w:docDefaults>
-  <w:latentStyles w:defLockedState="0" w:defUIPriority="99" w:defSemiHidden="0" w:defUnhideWhenUsed="0" w:defQFormat="0" w:count="371">
-    <w:lsdException w:name="Normal" w:uiPriority="0" w:qFormat="1"/>
-    <w:lsdException w:name="heading 1" w:uiPriority="9" w:qFormat="1"/>
-    <w:lsdException w:name="heading 2" w:semiHidden="1" w:uiPriority="9" w:unhideWhenUsed="1" w:qFormat="1"/>
-    <w:lsdException w:name="heading 3" w:semiHidden="1" w:uiPriority="9" w:unhideWhenUsed="1" w:qFormat="1"/>
-    <w:lsdException w:name="heading 4" w:semiHidden="1" w:uiPriority="9" w:unhideWhenUsed="1" w:qFormat="1"/>
-    <w:lsdException w:name="heading 5" w:semiHidden="1" w:uiPriority="9" w:unhideWhenUsed="1" w:qFormat="1"/>
-    <w:lsdException w:name="heading 6" w:semiHidden="1" w:uiPriority="9" w:unhideWhenUsed="1" w:qFormat="1"/>
-    <w:lsdException w:name="heading 7" w:semiHidden="1" w:uiPriority="9" w:unhideWhenUsed="1" w:qFormat="1"/>
-    <w:lsdException w:name="heading 8" w:semiHidden="1" w:uiPriority="9" w:unhideWhenUsed="1" w:qFormat="1"/>
-    <w:lsdException w:name="heading 9" w:semiHidden="1" w:uiPriority="9" w:unhideWhenUsed="1" w:qFormat="1"/>
-    <w:lsdException w:name="index 1" w:semiHidden="1" w:unhideWhenUsed="1"/>
-    <w:lsdException w:name="index 2" w:semiHidden="1" w:unhideWhenUsed="1"/>
-    <w:lsdException w:name="index 3" w:semiHidden="1" w:unhideWhenUsed="1"/>
-    <w:lsdException w:name="index 4" w:semiHidden="1" w:unhideWhenUsed="1"/>
-    <w:lsdException w:name="index 5" w:semiHidden="1" w:unhideWhenUsed="1"/>
-    <w:lsdException w:name="index 6" w:semiHidden="1" w:unhideWhenUsed="1"/>
-    <w:lsdException w:name="index 7" w:semiHidden="1" w:unhideWhenUsed="1"/>
-    <w:lsdException w:name="index 8" w:semiHidden="1" w:unhideWhenUsed="1"/>
-    <w:lsdException w:name="index 9" w:semiHidden="1" w:unhideWhenUsed="1"/>
-    <w:lsdException w:name="toc 1" w:semiHidden="1" w:uiPriority="39" w:unhideWhenUsed="1"/>
-    <w:lsdException w:name="toc 2" w:semiHidden="1" w:uiPriority="39" w:unhideWhenUsed="1"/>
-    <w:lsdException w:name="toc 3" w:semiHidden="1" w:uiPriority="39" w:unhideWhenUsed="1"/>
-    <w:lsdException w:name="toc 4" w:semiHidden="1" w:uiPriority="39" w:unhideWhenUsed="1"/>
-    <w:lsdException w:name="toc 5" w:semiHidden="1" w:uiPriority="39" w:unhideWhenUsed="1"/>
-    <w:lsdException w:name="toc 6" w:semiHidden="1" w:uiPriority="39" w:unhideWhenUsed="1"/>
-    <w:lsdException w:name="toc 7" w:semiHidden="1" w:uiPriority="39" w:unhideWhenUsed="1"/>
-    <w:lsdException w:name="toc 8" w:semiHidden="1" w:uiPriority="39" w:unhideWhenUsed="1"/>
-    <w:lsdException w:name="toc 9" w:semiHidden="1" w:uiPriority="39" w:unhideWhenUsed="1"/>
-    <w:lsdException w:name="Normal Indent" w:semiHidden="1" w:unhideWhenUsed="1"/>
-    <w:lsdException w:name="footnote text" w:semiHidden="1" w:unhideWhenUsed="1"/>
-    <w:lsdException w:name="annotation text" w:semiHidden="1" w:unhideWhenUsed="1"/>
-    <w:lsdException w:name="header" w:semiHidden="1" w:unhideWhenUsed="1"/>
-    <w:lsdException w:name="footer" w:semiHidden="1" w:unhideWhenUsed="1"/>
-    <w:lsdException w:name="index heading" w:semiHidden="1" w:unhideWhenUsed="1"/>
-    <w:lsdException w:name="caption" w:semiHidden="1" w:uiPriority="35" w:unhideWhenUsed="1" w:qFormat="1"/>
-    <w:lsdException w:name="table of figures" w:semiHidden="1" w:unhideWhenUsed="1"/>
-    <w:lsdException w:name="envelope address" w:semiHidden="1" w:unhideWhenUsed="1"/>
-    <w:lsdException w:name="envelope return" w:semiHidden="1" w:unhideWhenUsed="1"/>
-    <w:lsdException w:name="footnote reference" w:semiHidden="1" w:unhideWhenUsed="1"/>
-    <w:lsdException w:name="annotation reference" w:semiHidden="1" w:unhideWhenUsed="1"/>
-    <w:lsdException w:name="line number" w:semiHidden="1" w:unhideWhenUsed="1"/>
-    <w:lsdException w:name="page number" w:semiHidden="1" w:unhideWhenUsed="1"/>
-    <w:lsdException w:name="endnote reference" w:semiHidden="1" w:unhideWhenUsed="1"/>
-    <w:lsdException w:name="endnote text" w:semiHidden="1" w:unhideWhenUsed="1"/>
-    <w:lsdException w:name="table of authorities" w:semiHidden="1" w:unhideWhenUsed="1"/>
-    <w:lsdException w:name="macro" w:semiHidden="1" w:unhideWhenUsed="1"/>
-    <w:lsdException w:name="toa heading" w:semiHidden="1" w:unhideWhenUsed="1"/>
-    <w:lsdException w:name="List" w:semiHidden="1" w:unhideWhenUsed="1"/>
-    <w:lsdException w:name="List Bullet" w:semiHidden="1" w:unhideWhenUsed="1"/>
-    <w:lsdException w:name="List Number" w:semiHidden="1" w:unhideWhenUsed="1"/>
-    <w:lsdException w:name="List 2" w:semiHidden="1" w:unhideWhenUsed="1"/>
-    <w:lsdException w:name="List 3" w:semiHidden="1" w:unhideWhenUsed="1"/>
-    <w:lsdException w:name="List 4" w:semiHidden="1" w:unhideWhenUsed="1"/>
-    <w:lsdException w:name="List 5" w:semiHidden="1" w:unhideWhenUsed="1"/>
-    <w:lsdException w:name="List Bullet 2" w:semiHidden="1" w:unhideWhenUsed="1"/>
-    <w:lsdException w:name="List Bullet 3" w:semiHidden="1" w:unhideWhenUsed="1"/>
-    <w:lsdException w:name="List Bullet 4" w:semiHidden="1" w:unhideWhenUsed="1"/>
-    <w:lsdException w:name="List Bullet 5" w:semiHidden="1" w:unhideWhenUsed="1"/>
-    <w:lsdException w:name="List Number 2" w:semiHidden="1" w:unhideWhenUsed="1"/>
-    <w:lsdException w:name="List Number 3" w:semiHidden="1" w:unhideWhenUsed="1"/>
-    <w:lsdException w:name="List Number 4" w:semiHidden="1" w:unhideWhenUsed="1"/>
-    <w:lsdException w:name="List Number 5" w:semiHidden="1" w:unhideWhenUsed="1"/>
-    <w:lsdException w:name="Title" w:uiPriority="10" w:qFormat="1"/>
-    <w:lsdException w:name="Closing" w:semiHidden="1" w:unhideWhenUsed="1"/>
-    <w:lsdException w:name="Signature" w:semiHidden="1" w:unhideWhenUsed="1"/>
-    <w:lsdException w:name="Default Paragraph Font" w:semiHidden="1" w:uiPriority="1" w:unhideWhenUsed="1"/>
-    <w:lsdException w:name="Body Text" w:semiHidden="1" w:unhideWhenUsed="1"/>
-    <w:lsdException w:name="Body Text Indent" w:semiHidden="1" w:unhideWhenUsed="1"/>
-    <w:lsdException w:name="List Continue" w:semiHidden="1" w:unhideWhenUsed="1"/>
-    <w:lsdException w:name="List Continue 2" w:semiHidden="1" w:unhideWhenUsed="1"/>
-    <w:lsdException w:name="List Continue 3" w:semiHidden="1" w:unhideWhenUsed="1"/>
-    <w:lsdException w:name="List Continue 4" w:semiHidden="1" w:unhideWhenUsed="1"/>
-    <w:lsdException w:name="List Continue 5" w:semiHidden="1" w:unhideWhenUsed="1"/>
-    <w:lsdException w:name="Message Header" w:semiHidden="1" w:unhideWhenUsed="1"/>
-    <w:lsdException w:name="Subtitle" w:uiPriority="11" w:qFormat="1"/>
-    <w:lsdException w:name="Salutation" w:semiHidden="1" w:unhideWhenUsed="1"/>
-    <w:lsdException w:name="Date" w:semiHidden="1" w:unhideWhenUsed="1"/>
-    <w:lsdException w:name="Body Text First Indent" w:semiHidden="1" w:unhideWhenUsed="1"/>
-    <w:lsdException w:name="Body Text First Indent 2" w:semiHidden="1" w:unhideWhenUsed="1"/>
-    <w:lsdException w:name="Note Heading" w:semiHidden="1" w:unhideWhenUsed="1"/>
-    <w:lsdException w:name="Body Text 2" w:semiHidden="1" w:unhideWhenUsed="1"/>
-    <w:lsdException w:name="Body Text 3" w:semiHidden="1" w:unhideWhenUsed="1"/>
-    <w:lsdException w:name="Body Text Indent 2" w:semiHidden="1" w:unhideWhenUsed="1"/>
-    <w:lsdException w:name="Body Text Indent 3" w:semiHidden="1" w:unhideWhenUsed="1"/>
-    <w:lsdException w:name="Block Text" w:semiHidden="1" w:unhideWhenUsed="1"/>
-    <w:lsdException w:name="Hyperlink" w:semiHidden="1" w:unhideWhenUsed="1"/>
-    <w:lsdException w:name="FollowedHyperlink" w:semiHidden="1" w:unhideWhenUsed="1"/>
-    <w:lsdException w:name="Strong" w:uiPriority="22" w:qFormat="1"/>
-    <w:lsdException w:name="Emphasis" w:uiPriority="20" w:qFormat="1"/>
-    <w:lsdException w:name="Document Map" w:semiHidden="1" w:unhideWhenUsed="1"/>
-    <w:lsdException w:name="Plain Text" w:semiHidden="1" w:unhideWhenUsed="1"/>
-    <w:lsdException w:name="E-mail Signature" w:semiHidden="1" w:unhideWhenUsed="1"/>
-    <w:lsdException w:name="HTML Top of Form" w:semiHidden="1" w:unhideWhenUsed="1"/>
-    <w:lsdException w:name="HTML Bottom of Form" w:semiHidden="1" w:unhideWhenUsed="1"/>
-    <w:lsdException w:name="Normal (Web)" w:semiHidden="1" w:unhideWhenUsed="1"/>
-    <w:lsdException w:name="HTML Acronym" w:semiHidden="1" w:unhideWhenUsed="1"/>
-    <w:lsdException w:name="HTML Address" w:semiHidden="1" w:unhideWhenUsed="1"/>
-    <w:lsdException w:name="HTML Cite" w:semiHidden="1" w:unhideWhenUsed="1"/>
-    <w:lsdException w:name="HTML Code" w:semiHidden="1" w:unhideWhenUsed="1"/>
-    <w:lsdException w:name="HTML Definition" w:semiHidden="1" w:unhideWhenUsed="1"/>
-    <w:lsdException w:name="HTML Keyboard" w:semiHidden="1" w:unhideWhenUsed="1"/>
-    <w:lsdException w:name="HTML Preformatted" w:semiHidden="1" w:unhideWhenUsed="1"/>
-    <w:lsdException w:name="HTML Sample" w:semiHidden="1" w:unhideWhenUsed="1"/>
-    <w:lsdException w:name="HTML Typewriter" w:semiHidden="1" w:unhideWhenUsed="1"/>
-    <w:lsdException w:name="HTML Variable" w:semiHidden="1" w:unhideWhenUsed="1"/>
-    <w:lsdException w:name="Normal Table" w:semiHidden="1" w:unhideWhenUsed="1"/>
-    <w:lsdException w:name="annotation subject" w:semiHidden="1" w:unhideWhenUsed="1"/>
-    <w:lsdException w:name="No List" w:semiHidden="1" w:unhideWhenUsed="1"/>
-    <w:lsdException w:name="Outline List 1" w:semiHidden="1" w:unhideWhenUsed="1"/>
-    <w:lsdException w:name="Outline List 2" w:semiHidden="1" w:unhideWhenUsed="1"/>
-    <w:lsdException w:name="Outline List 3" w:semiHidden="1" w:unhideWhenUsed="1"/>
-    <w:lsdException w:name="Table Simple 1" w:semiHidden="1" w:unhideWhenUsed="1"/>
-    <w:lsdException w:name="Table Simple 2" w:semiHidden="1" w:unhideWhenUsed="1"/>
-    <w:lsdException w:name="Table Simple 3" w:semiHidden="1" w:unhideWhenUsed="1"/>
-    <w:lsdException w:name="Table Classic 1" w:semiHidden="1" w:unhideWhenUsed="1"/>
-    <w:lsdException w:name="Table Classic 2" w:semiHidden="1" w:unhideWhenUsed="1"/>
-    <w:lsdException w:name="Table Classic 3" w:semiHidden="1" w:unhideWhenUsed="1"/>
-    <w:lsdException w:name="Table Classic 4" w:semiHidden="1" w:unhideWhenUsed="1"/>
-    <w:lsdException w:name="Table Colorful 1" w:semiHidden="1" w:unhideWhenUsed="1"/>
-    <w:lsdException w:name="Table Colorful 2" w:semiHidden="1" w:unhideWhenUsed="1"/>
-    <w:lsdException w:name="Table Colorful 3" w:semiHidden="1" w:unhideWhenUsed="1"/>
-    <w:lsdException w:name="Table Columns 1" w:semiHidden="1" w:unhideWhenUsed="1"/>
-    <w:lsdException w:name="Table Columns 2" w:semiHidden="1" w:unhideWhenUsed="1"/>
-    <w:lsdException w:name="Table Columns 3" w:semiHidden="1" w:unhideWhenUsed="1"/>
-    <w:lsdException w:name="Table Columns 4" w:semiHidden="1" w:unhideWhenUsed="1"/>
-    <w:lsdException w:name="Table Columns 5" w:semiHidden="1" w:unhideWhenUsed="1"/>
-    <w:lsdException w:name="Table Grid 1" w:semiHidden="1" w:unhideWhenUsed="1"/>
-    <w:lsdException w:name="Table Grid 2" w:semiHidden="1" w:unhideWhenUsed="1"/>
-    <w:lsdException w:name="Table Grid 3" w:semiHidden="1" w:unhideWhenUsed="1"/>
-    <w:lsdException w:name="Table Grid 4" w:semiHidden="1" w:unhideWhenUsed="1"/>
-    <w:lsdException w:name="Table Grid 5" w:semiHidden="1" w:unhideWhenUsed="1"/>
-    <w:lsdException w:name="Table Grid 6" w:semiHidden="1" w:unhideWhenUsed="1"/>
-    <w:lsdException w:name="Table Grid 7" w:semiHidden="1" w:unhideWhenUsed="1"/>
-    <w:lsdException w:name="Table Grid 8" w:semiHidden="1" w:unhideWhenUsed="1"/>
-    <w:lsdException w:name="Table List 1" w:semiHidden="1" w:unhideWhenUsed="1"/>
-    <w:lsdException w:name="Table List 2" w:semiHidden="1" w:unhideWhenUsed="1"/>
-    <w:lsdException w:name="Table List 3" w:semiHidden="1" w:unhideWhenUsed="1"/>
-    <w:lsdException w:name="Table List 4" w:semiHidden="1" w:unhideWhenUsed="1"/>
-    <w:lsdException w:name="Table List 5" w:semiHidden="1" w:unhideWhenUsed="1"/>
-    <w:lsdException w:name="Table List 6" w:semiHidden="1" w:unhideWhenUsed="1"/>
-    <w:lsdException w:name="Table List 7" w:semiHidden="1" w:unhideWhenUsed="1"/>
-    <w:lsdException w:name="Table List 8" w:semiHidden="1" w:unhideWhenUsed="1"/>
-    <w:lsdException w:name="Table 3D effects 1" w:semiHidden="1" w:unhideWhenUsed="1"/>
-    <w:lsdException w:name="Table 3D effects 2" w:semiHidden="1" w:unhideWhenUsed="1"/>
-    <w:lsdException w:name="Table 3D effects 3" w:semiHidden="1" w:unhideWhenUsed="1"/>
-    <w:lsdException w:name="Table Contemporary" w:semiHidden="1" w:unhideWhenUsed="1"/>
-    <w:lsdException w:name="Table Elegant" w:semiHidden="1" w:unhideWhenUsed="1"/>
-    <w:lsdException w:name="Table Professional" w:semiHidden="1" w:unhideWhenUsed="1"/>
-    <w:lsdException w:name="Table Subtle 1" w:semiHidden="1" w:unhideWhenUsed="1"/>
-    <w:lsdException w:name="Table Subtle 2" w:semiHidden="1" w:unhideWhenUsed="1"/>
-    <w:lsdException w:name="Table Web 1" w:semiHidden="1" w:unhideWhenUsed="1"/>
-    <w:lsdException w:name="Table Web 2" w:semiHidden="1" w:unhideWhenUsed="1"/>
-    <w:lsdException w:name="Table Web 3" w:semiHidden="1" w:unhideWhenUsed="1"/>
-    <w:lsdException w:name="Balloon Text" w:semiHidden="1" w:unhideWhenUsed="1"/>
-    <w:lsdException w:name="Table Grid" w:uiPriority="39"/>
-    <w:lsdException w:name="Table Theme" w:semiHidden="1" w:unhideWhenUsed="1"/>
-    <w:lsdException w:name="Placeholder Text" w:semiHidden="1"/>
-    <w:lsdException w:name="No Spacing" w:uiPriority="1" w:qFormat="1"/>
-    <w:lsdException w:name="Light Shading" w:uiPriority="60"/>
-    <w:lsdException w:name="Light List" w:uiPriority="61"/>
-    <w:lsdException w:name="Light Grid" w:uiPriority="62"/>
-    <w:lsdException w:name="Medium Shading 1" w:uiPriority="63"/>
-    <w:lsdException w:name="Medium Shading 2" w:uiPriority="64"/>
-    <w:lsdException w:name="Medium List 1" w:uiPriority="65"/>
-    <w:lsdException w:name="Medium List 2" w:uiPriority="66"/>
-    <w:lsdException w:name="Medium Grid 1" w:uiPriority="67"/>
-    <w:lsdException w:name="Medium Grid 2" w:uiPriority="68"/>
-    <w:lsdException w:name="Medium Grid 3" w:uiPriority="69"/>
-    <w:lsdException w:name="Dark List" w:uiPriority="70"/>
-    <w:lsdException w:name="Colorful Shading" w:uiPriority="71"/>
-    <w:lsdException w:name="Colorful List" w:uiPriority="72"/>
-    <w:lsdException w:name="Colorful Grid" w:uiPriority="73"/>
-    <w:lsdException w:name="Light Shading Accent 1" w:uiPriority="60"/>
-    <w:lsdException w:name="Light List Accent 1" w:uiPriority="61"/>
-    <w:lsdException w:name="Light Grid Accent 1" w:uiPriority="62"/>
-    <w:lsdException w:name="Medium Shading 1 Accent 1" w:uiPriority="63"/>
-    <w:lsdException w:name="Medium Shading 2 Accent 1" w:uiPriority="64"/>
-    <w:lsdException w:name="Medium List 1 Accent 1" w:uiPriority="65"/>
-    <w:lsdException w:name="Revision" w:semiHidden="1"/>
-    <w:lsdException w:name="List Paragraph" w:uiPriority="34" w:qFormat="1"/>
-    <w:lsdException w:name="Quote" w:uiPriority="29" w:qFormat="1"/>
-    <w:lsdException w:name="Intense Quote" w:uiPriority="30" w:qFormat="1"/>
-    <w:lsdException w:name="Medium List 2 Accent 1" w:uiPriority="66"/>
-    <w:lsdException w:name="Medium Grid 1 Accent 1" w:uiPriority="67"/>
-    <w:lsdException w:name="Medium Grid 2 Accent 1" w:uiPriority="68"/>
-    <w:lsdException w:name="Medium Grid 3 Accent 1" w:uiPriority="69"/>
-    <w:lsdException w:name="Dark List Accent 1" w:uiPriority="70"/>
-    <w:lsdException w:name="Colorful Shading Accent 1" w:uiPriority="71"/>
-    <w:lsdException w:name="Colorful List Accent 1" w:uiPriority="72"/>
-    <w:lsdException w:name="Colorful Grid Accent 1" w:uiPriority="73"/>
-    <w:lsdException w:name="Light Shading Accent 2" w:uiPriority="60"/>
-    <w:lsdException w:name="Light List Accent 2" w:uiPriority="61"/>
-    <w:lsdException w:name="Light Grid Accent 2" w:uiPriority="62"/>
-    <w:lsdException w:name="Medium Shading 1 Accent 2" w:uiPriority="63"/>
-    <w:lsdException w:name="Medium Shading 2 Accent 2" w:uiPriority="64"/>
-    <w:lsdException w:name="Medium List 1 Accent 2" w:uiPriority="65"/>
-    <w:lsdException w:name="Medium List 2 Accent 2" w:uiPriority="66"/>
-    <w:lsdException w:name="Medium Grid 1 Accent 2" w:uiPriority="67"/>
-    <w:lsdException w:name="Medium Grid 2 Accent 2" w:uiPriority="68"/>
-    <w:lsdException w:name="Medium Grid 3 Accent 2" w:uiPriority="69"/>
-    <w:lsdException w:name="Dark List Accent 2" w:uiPriority="70"/>
-    <w:lsdException w:name="Colorful Shading Accent 2" w:uiPriority="71"/>
-    <w:lsdException w:name="Colorful List Accent 2" w:uiPriority="72"/>
-    <w:lsdException w:name="Colorful Grid Accent 2" w:uiPriority="73"/>
-    <w:lsdException w:name="Light Shading Accent 3" w:uiPriority="60"/>
-    <w:lsdException w:name="Light List Accent 3" w:uiPriority="61"/>
-    <w:lsdException w:name="Light Grid Accent 3" w:uiPriority="62"/>
-    <w:lsdException w:name="Medium Shading 1 Accent 3" w:uiPriority="63"/>
-    <w:lsdException w:name="Medium Shading 2 Accent 3" w:uiPriority="64"/>
-    <w:lsdException w:name="Medium List 1 Accent 3" w:uiPriority="65"/>
-    <w:lsdException w:name="Medium List 2 Accent 3" w:uiPriority="66"/>
-    <w:lsdException w:name="Medium Grid 1 Accent 3" w:uiPriority="67"/>
-    <w:lsdException w:name="Medium Grid 2 Accent 3" w:uiPriority="68"/>
-    <w:lsdException w:name="Medium Grid 3 Accent 3" w:uiPriority="69"/>
-    <w:lsdException w:name="Dark List Accent 3" w:uiPriority="70"/>
-    <w:lsdException w:name="Colorful Shading Accent 3" w:uiPriority="71"/>
-    <w:lsdException w:name="Colorful List Accent 3" w:uiPriority="72"/>
-    <w:lsdException w:name="Colorful Grid Accent 3" w:uiPriority="73"/>
-    <w:lsdException w:name="Light Shading Accent 4" w:uiPriority="60"/>
-    <w:lsdException w:name="Light List Accent 4" w:uiPriority="61"/>
-    <w:lsdException w:name="Light Grid Accent 4" w:uiPriority="62"/>
-    <w:lsdException w:name="Medium Shading 1 Accent 4" w:uiPriority="63"/>
-    <w:lsdException w:name="Medium Shading 2 Accent 4" w:uiPriority="64"/>
-    <w:lsdException w:name="Medium List 1 Accent 4" w:uiPriority="65"/>
-    <w:lsdException w:name="Medium List 2 Accent 4" w:uiPriority="66"/>
-    <w:lsdException w:name="Medium Grid 1 Accent 4" w:uiPriority="67"/>
-    <w:lsdException w:name="Medium Grid 2 Accent 4" w:uiPriority="68"/>
-    <w:lsdException w:name="Medium Grid 3 Accent 4" w:uiPriority="69"/>
-    <w:lsdException w:name="Dark List Accent 4" w:uiPriority="70"/>
-    <w:lsdException w:name="Colorful Shading Accent 4" w:uiPriority="71"/>
-    <w:lsdException w:name="Colorful List Accent 4" w:uiPriority="72"/>
-    <w:lsdException w:name="Colorful Grid Accent 4" w:uiPriority="73"/>
-    <w:lsdException w:name="Light Shading Accent 5" w:uiPriority="60"/>
-    <w:lsdException w:name="Light List Accent 5" w:uiPriority="61"/>
-    <w:lsdException w:name="Light Grid Accent 5" w:uiPriority="62"/>
-    <w:lsdException w:name="Medium Shading 1 Accent 5" w:uiPriority="63"/>
-    <w:lsdException w:name="Medium Shading 2 Accent 5" w:uiPriority="64"/>
-    <w:lsdException w:name="Medium List 1 Accent 5" w:uiPriority="65"/>
-    <w:lsdException w:name="Medium List 2 Accent 5" w:uiPriority="66"/>
-    <w:lsdException w:name="Medium Grid 1 Accent 5" w:uiPriority="67"/>
-    <w:lsdException w:name="Medium Grid 2 Accent 5" w:uiPriority="68"/>
-    <w:lsdException w:name="Medium Grid 3 Accent 5" w:uiPriority="69"/>
-    <w:lsdException w:name="Dark List Accent 5" w:uiPriority="70"/>
-    <w:lsdException w:name="Colorful Shading Accent 5" w:uiPriority="71"/>
-    <w:lsdException w:name="Colorful List Accent 5" w:uiPriority="72"/>
-    <w:lsdException w:name="Colorful Grid Accent 5" w:uiPriority="73"/>
-    <w:lsdException w:name="Light Shading Accent 6" w:uiPriority="60"/>
-    <w:lsdException w:name="Light List Accent 6" w:uiPriority="61"/>
-    <w:lsdException w:name="Light Grid Accent 6" w:uiPriority="62"/>
-    <w:lsdException w:name="Medium Shading 1 Accent 6" w:uiPriority="63"/>
-    <w:lsdException w:name="Medium Shading 2 Accent 6" w:uiPriority="64"/>
-    <w:lsdException w:name="Medium List 1 Accent 6" w:uiPriority="65"/>
-    <w:lsdException w:name="Medium List 2 Accent 6" w:uiPriority="66"/>
-    <w:lsdException w:name="Medium Grid 1 Accent 6" w:uiPriority="67"/>
-    <w:lsdException w:name="Medium Grid 2 Accent 6" w:uiPriority="68"/>
-    <w:lsdException w:name="Medium Grid 3 Accent 6" w:uiPriority="69"/>
-    <w:lsdException w:name="Dark List Accent 6" w:uiPriority="70"/>
-    <w:lsdException w:name="Colorful Shading Accent 6" w:uiPriority="71"/>
-    <w:lsdException w:name="Colorful List Accent 6" w:uiPriority="72"/>
-    <w:lsdException w:name="Colorful Grid Accent 6" w:uiPriority="73"/>
-    <w:lsdException w:name="Subtle Emphasis" w:uiPriority="19" w:qFormat="1"/>
-    <w:lsdException w:name="Intense Emphasis" w:uiPriority="21" w:qFormat="1"/>
-    <w:lsdException w:name="Subtle Reference" w:uiPriority="31" w:qFormat="1"/>
-    <w:lsdException w:name="Intense Reference" w:uiPriority="32" w:qFormat="1"/>
-    <w:lsdException w:name="Book Title" w:uiPriority="33" w:qFormat="1"/>
-    <w:lsdException w:name="Bibliography" w:semiHidden="1" w:uiPriority="37" w:unhideWhenUsed="1"/>
-    <w:lsdException w:name="TOC Heading" w:semiHidden="1" w:uiPriority="39" w:unhideWhenUsed="1" w:qFormat="1"/>
-    <w:lsdException w:name="Plain Table 1" w:uiPriority="41"/>
-    <w:lsdException w:name="Plain Table 2" w:uiPriority="42"/>
-    <w:lsdException w:name="Plain Table 3" w:uiPriority="43"/>
-    <w:lsdException w:name="Plain Table 4" w:uiPriority="44"/>
-    <w:lsdException w:name="Plain Table 5" w:uiPriority="45"/>
-    <w:lsdException w:name="Grid Table Light" w:uiPriority="40"/>
-    <w:lsdException w:name="Grid Table 1 Light" w:uiPriority="46"/>
-    <w:lsdException w:name="Grid Table 2" w:uiPriority="47"/>
-    <w:lsdException w:name="Grid Table 3" w:uiPriority="48"/>
-    <w:lsdException w:name="Grid Table 4" w:uiPriority="49"/>
-    <w:lsdException w:name="Grid Table 5 Dark" w:uiPriority="50"/>
-    <w:lsdException w:name="Grid Table 6 Colorful" w:uiPriority="51"/>
-    <w:lsdException w:name="Grid Table 7 Colorful" w:uiPriority="52"/>
-    <w:lsdException w:name="Grid Table 1 Light Accent 1" w:uiPriority="46"/>
-    <w:lsdException w:name="Grid Table 2 Accent 1" w:uiPriority="47"/>
-    <w:lsdException w:name="Grid Table 3 Accent 1" w:uiPriority="48"/>
-    <w:lsdException w:name="Grid Table 4 Accent 1" w:uiPriority="49"/>
-    <w:lsdException w:name="Grid Table 5 Dark Accent 1" w:uiPriority="50"/>
-    <w:lsdException w:name="Grid Table 6 Colorful Accent 1" w:uiPriority="51"/>
-    <w:lsdException w:name="Grid Table 7 Colorful Accent 1" w:uiPriority="52"/>
-    <w:lsdException w:name="Grid Table 1 Light Accent 2" w:uiPriority="46"/>
-    <w:lsdException w:name="Grid Table 2 Accent 2" w:uiPriority="47"/>
-    <w:lsdException w:name="Grid Table 3 Accent 2" w:uiPriority="48"/>
-    <w:lsdException w:name="Grid Table 4 Accent 2" w:uiPriority="49"/>
-    <w:lsdException w:name="Grid Table 5 Dark Accent 2" w:uiPriority="50"/>
-    <w:lsdException w:name="Grid Table 6 Colorful Accent 2" w:uiPriority="51"/>
-    <w:lsdException w:name="Grid Table 7 Colorful Accent 2" w:uiPriority="52"/>
-    <w:lsdException w:name="Grid Table 1 Light Accent 3" w:uiPriority="46"/>
-    <w:lsdException w:name="Grid Table 2 Accent 3" w:uiPriority="47"/>
-    <w:lsdException w:name="Grid Table 3 Accent 3" w:uiPriority="48"/>
-    <w:lsdException w:name="Grid Table 4 Accent 3" w:uiPriority="49"/>
-    <w:lsdException w:name="Grid Table 5 Dark Accent 3" w:uiPriority="50"/>
-    <w:lsdException w:name="Grid Table 6 Colorful Accent 3" w:uiPriority="51"/>
-    <w:lsdException w:name="Grid Table 7 Colorful Accent 3" w:uiPriority="52"/>
-    <w:lsdException w:name="Grid Table 1 Light Accent 4" w:uiPriority="46"/>
-    <w:lsdException w:name="Grid Table 2 Accent 4" w:uiPriority="47"/>
-    <w:lsdException w:name="Grid Table 3 Accent 4" w:uiPriority="48"/>
-    <w:lsdException w:name="Grid Table 4 Accent 4" w:uiPriority="49"/>
-    <w:lsdException w:name="Grid Table 5 Dark Accent 4" w:uiPriority="50"/>
-    <w:lsdException w:name="Grid Table 6 Colorful Accent 4" w:uiPriority="51"/>
-    <w:lsdException w:name="Grid Table 7 Colorful Accent 4" w:uiPriority="52"/>
-    <w:lsdException w:name="Grid Table 1 Light Accent 5" w:uiPriority="46"/>
-    <w:lsdException w:name="Grid Table 2 Accent 5" w:uiPriority="47"/>
-    <w:lsdException w:name="Grid Table 3 Accent 5" w:uiPriority="48"/>
-    <w:lsdException w:name="Grid Table 4 Accent 5" w:uiPriority="49"/>
-    <w:lsdException w:name="Grid Table 5 Dark Accent 5" w:uiPriority="50"/>
-    <w:lsdException w:name="Grid Table 6 Colorful Accent 5" w:uiPriority="51"/>
-    <w:lsdException w:name="Grid Table 7 Colorful Accent 5" w:uiPriority="52"/>
-    <w:lsdException w:name="Grid Table 1 Light Accent 6" w:uiPriority="46"/>
-    <w:lsdException w:name="Grid Table 2 Accent 6" w:uiPriority="47"/>
-    <w:lsdException w:name="Grid Table 3 Accent 6" w:uiPriority="48"/>
-    <w:lsdException w:name="Grid Table 4 Accent 6" w:uiPriority="49"/>
-    <w:lsdException w:name="Grid Table 5 Dark Accent 6" w:uiPriority="50"/>
-    <w:lsdException w:name="Grid Table 6 Colorful Accent 6" w:uiPriority="51"/>
-    <w:lsdException w:name="Grid Table 7 Colorful Accent 6" w:uiPriority="52"/>
-    <w:lsdException w:name="List Table 1 Light" w:uiPriority="46"/>
-    <w:lsdException w:name="List Table 2" w:uiPriority="47"/>
-    <w:lsdException w:name="List Table 3" w:uiPriority="48"/>
-    <w:lsdException w:name="List Table 4" w:uiPriority="49"/>
-    <w:lsdException w:name="List Table 5 Dark" w:uiPriority="50"/>
-    <w:lsdException w:name="List Table 6 Colorful" w:uiPriority="51"/>
-    <w:lsdException w:name="List Table 7 Colorful" w:uiPriority="52"/>
-    <w:lsdException w:name="List Table 1 Light Accent 1" w:uiPriority="46"/>
-    <w:lsdException w:name="List Table 2 Accent 1" w:uiPriority="47"/>
-    <w:lsdException w:name="List Table 3 Accent 1" w:uiPriority="48"/>
-    <w:lsdException w:name="List Table 4 Accent 1" w:uiPriority="49"/>
-    <w:lsdException w:name="List Table 5 Dark Accent 1" w:uiPriority="50"/>
-    <w:lsdException w:name="List Table 6 Colorful Accent 1" w:uiPriority="51"/>
-    <w:lsdException w:name="List Table 7 Colorful Accent 1" w:uiPriority="52"/>
-    <w:lsdException w:name="List Table 1 Light Accent 2" w:uiPriority="46"/>
-    <w:lsdException w:name="List Table 2 Accent 2" w:uiPriority="47"/>
-    <w:lsdException w:name="List Table 3 Accent 2" w:uiPriority="48"/>
-    <w:lsdException w:name="List Table 4 Accent 2" w:uiPriority="49"/>
-    <w:lsdException w:name="List Table 5 Dark Accent 2" w:uiPriority="50"/>
-    <w:lsdException w:name="List Table 6 Colorful Accent 2" w:uiPriority="51"/>
-    <w:lsdException w:name="List Table 7 Colorful Accent 2" w:uiPriority="52"/>
-    <w:lsdException w:name="List Table 1 Light Accent 3" w:uiPriority="46"/>
-    <w:lsdException w:name="List Table 2 Accent 3" w:uiPriority="47"/>
-    <w:lsdException w:name="List Table 3 Accent 3" w:uiPriority="48"/>
-    <w:lsdException w:name="List Table 4 Accent 3" w:uiPriority="49"/>
-    <w:lsdException w:name="List Table 5 Dark Accent 3" w:uiPriority="50"/>
-    <w:lsdException w:name="List Table 6 Colorful Accent 3" w:uiPriority="51"/>
-    <w:lsdException w:name="List Table 7 Colorful Accent 3" w:uiPriority="52"/>
-    <w:lsdException w:name="List Table 1 Light Accent 4" w:uiPriority="46"/>
-    <w:lsdException w:name="List Table 2 Accent 4" w:uiPriority="47"/>
-    <w:lsdException w:name="List Table 3 Accent 4" w:uiPriority="48"/>
-    <w:lsdException w:name="List Table 4 Accent 4" w:uiPriority="49"/>
-    <w:lsdException w:name="List Table 5 Dark Accent 4" w:uiPriority="50"/>
-    <w:lsdException w:name="List Table 6 Colorful Accent 4" w:uiPriority="51"/>
-    <w:lsdException w:name="List Table 7 Colorful Accent 4" w:uiPriority="52"/>
-    <w:lsdException w:name="List Table 1 Light Accent 5" w:uiPriority="46"/>
-    <w:lsdException w:name="List Table 2 Accent 5" w:uiPriority="47"/>
-    <w:lsdException w:name="List Table 3 Accent 5" w:uiPriority="48"/>
-    <w:lsdException w:name="List Table 4 Accent 5" w:uiPriority="49"/>
-    <w:lsdException w:name="List Table 5 Dark Accent 5" w:uiPriority="50"/>
-    <w:lsdException w:name="List Table 6 Colorful Accent 5" w:uiPriority="51"/>
-    <w:lsdException w:name="List Table 7 Colorful Accent 5" w:uiPriority="52"/>
-    <w:lsdException w:name="List Table 1 Light Accent 6" w:uiPriority="46"/>
-    <w:lsdException w:name="List Table 2 Accent 6" w:uiPriority="47"/>
-    <w:lsdException w:name="List Table 3 Accent 6" w:uiPriority="48"/>
-    <w:lsdException w:name="List Table 4 Accent 6" w:uiPriority="49"/>
-    <w:lsdException w:name="List Table 5 Dark Accent 6" w:uiPriority="50"/>
-    <w:lsdException w:name="List Table 6 Colorful Accent 6" w:uiPriority="51"/>
-    <w:lsdException w:name="List Table 7 Colorful Accent 6" w:uiPriority="52"/>
+  <w:latentStyles w:defLockedState="0" w:defUIPriority="99" w:defSemiHidden="1" w:defUnhideWhenUsed="1" w:defQFormat="0" w:count="267">
+    <w:lsdException w:name="Normal" w:semiHidden="0" w:uiPriority="0" w:unhideWhenUsed="0" w:qFormat="1"/>
+    <w:lsdException w:name="heading 1" w:semiHidden="0" w:uiPriority="9" w:unhideWhenUsed="0" w:qFormat="1"/>
+    <w:lsdException w:name="heading 2" w:uiPriority="9" w:qFormat="1"/>
+    <w:lsdException w:name="heading 3" w:uiPriority="9" w:qFormat="1"/>
+    <w:lsdException w:name="heading 4" w:uiPriority="9" w:qFormat="1"/>
+    <w:lsdException w:name="heading 5" w:uiPriority="9" w:qFormat="1"/>
+    <w:lsdException w:name="heading 6" w:uiPriority="9" w:qFormat="1"/>
+    <w:lsdException w:name="heading 7" w:uiPriority="9" w:qFormat="1"/>
+    <w:lsdException w:name="heading 8" w:uiPriority="9" w:qFormat="1"/>
+    <w:lsdException w:name="heading 9" w:uiPriority="9" w:qFormat="1"/>
+    <w:lsdException w:name="toc 1" w:uiPriority="39"/>
+    <w:lsdException w:name="toc 2" w:uiPriority="39"/>
+    <w:lsdException w:name="toc 3" w:uiPriority="39"/>
+    <w:lsdException w:name="toc 4" w:uiPriority="39"/>
+    <w:lsdException w:name="toc 5" w:uiPriority="39"/>
+    <w:lsdException w:name="toc 6" w:uiPriority="39"/>
+    <w:lsdException w:name="toc 7" w:uiPriority="39"/>
+    <w:lsdException w:name="toc 8" w:uiPriority="39"/>
+    <w:lsdException w:name="toc 9" w:uiPriority="39"/>
+    <w:lsdException w:name="caption" w:uiPriority="35" w:qFormat="1"/>
+    <w:lsdException w:name="Title" w:semiHidden="0" w:uiPriority="10" w:unhideWhenUsed="0" w:qFormat="1"/>
+    <w:lsdException w:name="Default Paragraph Font" w:uiPriority="1"/>
+    <w:lsdException w:name="Subtitle" w:semiHidden="0" w:uiPriority="11" w:unhideWhenUsed="0" w:qFormat="1"/>
+    <w:lsdException w:name="Strong" w:semiHidden="0" w:uiPriority="22" w:unhideWhenUsed="0" w:qFormat="1"/>
+    <w:lsdException w:name="Emphasis" w:semiHidden="0" w:uiPriority="20" w:unhideWhenUsed="0" w:qFormat="1"/>
+    <w:lsdException w:name="Table Grid" w:semiHidden="0" w:uiPriority="39" w:unhideWhenUsed="0"/>
+    <w:lsdException w:name="Placeholder Text" w:unhideWhenUsed="0"/>
+    <w:lsdException w:name="No Spacing" w:semiHidden="0" w:uiPriority="1" w:unhideWhenUsed="0" w:qFormat="1"/>
+    <w:lsdException w:name="Light Shading" w:semiHidden="0" w:uiPriority="60" w:unhideWhenUsed="0"/>
+    <w:lsdException w:name="Light List" w:semiHidden="0" w:uiPriority="61" w:unhideWhenUsed="0"/>
+    <w:lsdException w:name="Light Grid" w:semiHidden="0" w:uiPriority="62" w:unhideWhenUsed="0"/>
+    <w:lsdException w:name="Medium Shading 1" w:semiHidden="0" w:uiPriority="63" w:unhideWhenUsed="0"/>
+    <w:lsdException w:name="Medium Shading 2" w:semiHidden="0" w:uiPriority="64" w:unhideWhenUsed="0"/>
+    <w:lsdException w:name="Medium List 1" w:semiHidden="0" w:uiPriority="65" w:unhideWhenUsed="0"/>
+    <w:lsdException w:name="Medium List 2" w:semiHidden="0" w:uiPriority="66" w:unhideWhenUsed="0"/>
+    <w:lsdException w:name="Medium Grid 1" w:semiHidden="0" w:uiPriority="67" w:unhideWhenUsed="0"/>
+    <w:lsdException w:name="Medium Grid 2" w:semiHidden="0" w:uiPriority="68" w:unhideWhenUsed="0"/>
+    <w:lsdException w:name="Medium Grid 3" w:semiHidden="0" w:uiPriority="69" w:unhideWhenUsed="0"/>
+    <w:lsdException w:name="Dark List" w:semiHidden="0" w:uiPriority="70" w:unhideWhenUsed="0"/>
+    <w:lsdException w:name="Colorful Shading" w:semiHidden="0" w:uiPriority="71" w:unhideWhenUsed="0"/>
+    <w:lsdException w:name="Colorful List" w:semiHidden="0" w:uiPriority="72" w:unhideWhenUsed="0"/>
+    <w:lsdException w:name="Colorful Grid" w:semiHidden="0" w:uiPriority="73" w:unhideWhenUsed="0"/>
+    <w:lsdException w:name="Light Shading Accent 1" w:semiHidden="0" w:uiPriority="60" w:unhideWhenUsed="0"/>
+    <w:lsdException w:name="Light List Accent 1" w:semiHidden="0" w:uiPriority="61" w:unhideWhenUsed="0"/>
+    <w:lsdException w:name="Light Grid Accent 1" w:semiHidden="0" w:uiPriority="62" w:unhideWhenUsed="0"/>
+    <w:lsdException w:name="Medium Shading 1 Accent 1" w:semiHidden="0" w:uiPriority="63" w:unhideWhenUsed="0"/>
+    <w:lsdException w:name="Medium Shading 2 Accent 1" w:semiHidden="0" w:uiPriority="64" w:unhideWhenUsed="0"/>
+    <w:lsdException w:name="Medium List 1 Accent 1" w:semiHidden="0" w:uiPriority="65" w:unhideWhenUsed="0"/>
+    <w:lsdException w:name="Revision" w:unhideWhenUsed="0"/>
+    <w:lsdException w:name="List Paragraph" w:semiHidden="0" w:uiPriority="34" w:unhideWhenUsed="0" w:qFormat="1"/>
+    <w:lsdException w:name="Quote" w:semiHidden="0" w:uiPriority="29" w:unhideWhenUsed="0" w:qFormat="1"/>
+    <w:lsdException w:name="Intense Quote" w:semiHidden="0" w:uiPriority="30" w:unhideWhenUsed="0" w:qFormat="1"/>
+    <w:lsdException w:name="Medium List 2 Accent 1" w:semiHidden="0" w:uiPriority="66" w:unhideWhenUsed="0"/>
+    <w:lsdException w:name="Medium Grid 1 Accent 1" w:semiHidden="0" w:uiPriority="67" w:unhideWhenUsed="0"/>
+    <w:lsdException w:name="Medium Grid 2 Accent 1" w:semiHidden="0" w:uiPriority="68" w:unhideWhenUsed="0"/>
+    <w:lsdException w:name="Medium Grid 3 Accent 1" w:semiHidden="0" w:uiPriority="69" w:unhideWhenUsed="0"/>
+    <w:lsdException w:name="Dark List Accent 1" w:semiHidden="0" w:uiPriority="70" w:unhideWhenUsed="0"/>
+    <w:lsdException w:name="Colorful Shading Accent 1" w:semiHidden="0" w:uiPriority="71" w:unhideWhenUsed="0"/>
+    <w:lsdException w:name="Colorful List Accent 1" w:semiHidden="0" w:uiPriority="72" w:unhideWhenUsed="0"/>
+    <w:lsdException w:name="Colorful Grid Accent 1" w:semiHidden="0" w:uiPriority="73" w:unhideWhenUsed="0"/>
+    <w:lsdException w:name="Light Shading Accent 2" w:semiHidden="0" w:uiPriority="60" w:unhideWhenUsed="0"/>
+    <w:lsdException w:name="Light List Accent 2" w:semiHidden="0" w:uiPriority="61" w:unhideWhenUsed="0"/>
+    <w:lsdException w:name="Light Grid Accent 2" w:semiHidden="0" w:uiPriority="62" w:unhideWhenUsed="0"/>
+    <w:lsdException w:name="Medium Shading 1 Accent 2" w:semiHidden="0" w:uiPriority="63" w:unhideWhenUsed="0"/>
+    <w:lsdException w:name="Medium Shading 2 Accent 2" w:semiHidden="0" w:uiPriority="64" w:unhideWhenUsed="0"/>
+    <w:lsdException w:name="Medium List 1 Accent 2" w:semiHidden="0" w:uiPriority="65" w:unhideWhenUsed="0"/>
+    <w:lsdException w:name="Medium List 2 Accent 2" w:semiHidden="0" w:uiPriority="66" w:unhideWhenUsed="0"/>
+    <w:lsdException w:name="Medium Grid 1 Accent 2" w:semiHidden="0" w:uiPriority="67" w:unhideWhenUsed="0"/>
+    <w:lsdException w:name="Medium Grid 2 Accent 2" w:semiHidden="0" w:uiPriority="68" w:unhideWhenUsed="0"/>
+    <w:lsdException w:name="Medium Grid 3 Accent 2" w:semiHidden="0" w:uiPriority="69" w:unhideWhenUsed="0"/>
+    <w:lsdException w:name="Dark List Accent 2" w:semiHidden="0" w:uiPriority="70" w:unhideWhenUsed="0"/>
+    <w:lsdException w:name="Colorful Shading Accent 2" w:semiHidden="0" w:uiPriority="71" w:unhideWhenUsed="0"/>
+    <w:lsdException w:name="Colorful List Accent 2" w:semiHidden="0" w:uiPriority="72" w:unhideWhenUsed="0"/>
+    <w:lsdException w:name="Colorful Grid Accent 2" w:semiHidden="0" w:uiPriority="73" w:unhideWhenUsed="0"/>
+    <w:lsdException w:name="Light Shading Accent 3" w:semiHidden="0" w:uiPriority="60" w:unhideWhenUsed="0"/>
+    <w:lsdException w:name="Light List Accent 3" w:semiHidden="0" w:uiPriority="61" w:unhideWhenUsed="0"/>
+    <w:lsdException w:name="Light Grid Accent 3" w:semiHidden="0" w:uiPriority="62" w:unhideWhenUsed="0"/>
+    <w:lsdException w:name="Medium Shading 1 Accent 3" w:semiHidden="0" w:uiPriority="63" w:unhideWhenUsed="0"/>
+    <w:lsdException w:name="Medium Shading 2 Accent 3" w:semiHidden="0" w:uiPriority="64" w:unhideWhenUsed="0"/>
+    <w:lsdException w:name="Medium List 1 Accent 3" w:semiHidden="0" w:uiPriority="65" w:unhideWhenUsed="0"/>
+    <w:lsdException w:name="Medium List 2 Accent 3" w:semiHidden="0" w:uiPriority="66" w:unhideWhenUsed="0"/>
+    <w:lsdException w:name="Medium Grid 1 Accent 3" w:semiHidden="0" w:uiPriority="67" w:unhideWhenUsed="0"/>
+    <w:lsdException w:name="Medium Grid 2 Accent 3" w:semiHidden="0" w:uiPriority="68" w:unhideWhenUsed="0"/>
+    <w:lsdException w:name="Medium Grid 3 Accent 3" w:semiHidden="0" w:uiPriority="69" w:unhideWhenUsed="0"/>
+    <w:lsdException w:name="Dark List Accent 3" w:semiHidden="0" w:uiPriority="70" w:unhideWhenUsed="0"/>
+    <w:lsdException w:name="Colorful Shading Accent 3" w:semiHidden="0" w:uiPriority="71" w:unhideWhenUsed="0"/>
+    <w:lsdException w:name="Colorful List Accent 3" w:semiHidden="0" w:uiPriority="72" w:unhideWhenUsed="0"/>
+    <w:lsdException w:name="Colorful Grid Accent 3" w:semiHidden="0" w:uiPriority="73" w:unhideWhenUsed="0"/>
+    <w:lsdException w:name="Light Shading Accent 4" w:semiHidden="0" w:uiPriority="60" w:unhideWhenUsed="0"/>
+    <w:lsdException w:name="Light List Accent 4" w:semiHidden="0" w:uiPriority="61" w:unhideWhenUsed="0"/>
+    <w:lsdException w:name="Light Grid Accent 4" w:semiHidden="0" w:uiPriority="62" w:unhideWhenUsed="0"/>
+    <w:lsdException w:name="Medium Shading 1 Accent 4" w:semiHidden="0" w:uiPriority="63" w:unhideWhenUsed="0"/>
+    <w:lsdException w:name="Medium Shading 2 Accent 4" w:semiHidden="0" w:uiPriority="64" w:unhideWhenUsed="0"/>
+    <w:lsdException w:name="Medium List 1 Accent 4" w:semiHidden="0" w:uiPriority="65" w:unhideWhenUsed="0"/>
+    <w:lsdException w:name="Medium List 2 Accent 4" w:semiHidden="0" w:uiPriority="66" w:unhideWhenUsed="0"/>
+    <w:lsdException w:name="Medium Grid 1 Accent 4" w:semiHidden="0" w:uiPriority="67" w:unhideWhenUsed="0"/>
+    <w:lsdException w:name="Medium Grid 2 Accent 4" w:semiHidden="0" w:uiPriority="68" w:unhideWhenUsed="0"/>
+    <w:lsdException w:name="Medium Grid 3 Accent 4" w:semiHidden="0" w:uiPriority="69" w:unhideWhenUsed="0"/>
+    <w:lsdException w:name="Dark List Accent 4" w:semiHidden="0" w:uiPriority="70" w:unhideWhenUsed="0"/>
+    <w:lsdException w:name="Colorful Shading Accent 4" w:semiHidden="0" w:uiPriority="71" w:unhideWhenUsed="0"/>
+    <w:lsdException w:name="Colorful List Accent 4" w:semiHidden="0" w:uiPriority="72" w:unhideWhenUsed="0"/>
+    <w:lsdException w:name="Colorful Grid Accent 4" w:semiHidden="0" w:uiPriority="73" w:unhideWhenUsed="0"/>
+    <w:lsdException w:name="Light Shading Accent 5" w:semiHidden="0" w:uiPriority="60" w:unhideWhenUsed="0"/>
+    <w:lsdException w:name="Light List Accent 5" w:semiHidden="0" w:uiPriority="61" w:unhideWhenUsed="0"/>
+    <w:lsdException w:name="Light Grid Accent 5" w:semiHidden="0" w:uiPriority="62" w:unhideWhenUsed="0"/>
+    <w:lsdException w:name="Medium Shading 1 Accent 5" w:semiHidden="0" w:uiPriority="63" w:unhideWhenUsed="0"/>
+    <w:lsdException w:name="Medium Shading 2 Accent 5" w:semiHidden="0" w:uiPriority="64" w:unhideWhenUsed="0"/>
+    <w:lsdException w:name="Medium List 1 Accent 5" w:semiHidden="0" w:uiPriority="65" w:unhideWhenUsed="0"/>
+    <w:lsdException w:name="Medium List 2 Accent 5" w:semiHidden="0" w:uiPriority="66" w:unhideWhenUsed="0"/>
+    <w:lsdException w:name="Medium Grid 1 Accent 5" w:semiHidden="0" w:uiPriority="67" w:unhideWhenUsed="0"/>
+    <w:lsdException w:name="Medium Grid 2 Accent 5" w:semiHidden="0" w:uiPriority="68" w:unhideWhenUsed="0"/>
+    <w:lsdException w:name="Medium Grid 3 Accent 5" w:semiHidden="0" w:uiPriority="69" w:unhideWhenUsed="0"/>
+    <w:lsdException w:name="Dark List Accent 5" w:semiHidden="0" w:uiPriority="70" w:unhideWhenUsed="0"/>
+    <w:lsdException w:name="Colorful Shading Accent 5" w:semiHidden="0" w:uiPriority="71" w:unhideWhenUsed="0"/>
+    <w:lsdException w:name="Colorful List Accent 5" w:semiHidden="0" w:uiPriority="72" w:unhideWhenUsed="0"/>
+    <w:lsdException w:name="Colorful Grid Accent 5" w:semiHidden="0" w:uiPriority="73" w:unhideWhenUsed="0"/>
+    <w:lsdException w:name="Light Shading Accent 6" w:semiHidden="0" w:uiPriority="60" w:unhideWhenUsed="0"/>
+    <w:lsdException w:name="Light List Accent 6" w:semiHidden="0" w:uiPriority="61" w:unhideWhenUsed="0"/>
+    <w:lsdException w:name="Light Grid Accent 6" w:semiHidden="0" w:uiPriority="62" w:unhideWhenUsed="0"/>
+    <w:lsdException w:name="Medium Shading 1 Accent 6" w:semiHidden="0" w:uiPriority="63" w:unhideWhenUsed="0"/>
+    <w:lsdException w:name="Medium Shading 2 Accent 6" w:semiHidden="0" w:uiPriority="64" w:unhideWhenUsed="0"/>
+    <w:lsdException w:name="Medium List 1 Accent 6" w:semiHidden="0" w:uiPriority="65" w:unhideWhenUsed="0"/>
+    <w:lsdException w:name="Medium List 2 Accent 6" w:semiHidden="0" w:uiPriority="66" w:unhideWhenUsed="0"/>
+    <w:lsdException w:name="Medium Grid 1 Accent 6" w:semiHidden="0" w:uiPriority="67" w:unhideWhenUsed="0"/>
+    <w:lsdException w:name="Medium Grid 2 Accent 6" w:semiHidden="0" w:uiPriority="68" w:unhideWhenUsed="0"/>
+    <w:lsdException w:name="Medium Grid 3 Accent 6" w:semiHidden="0" w:uiPriority="69" w:unhideWhenUsed="0"/>
+    <w:lsdException w:name="Dark List Accent 6" w:semiHidden="0" w:uiPriority="70" w:unhideWhenUsed="0"/>
+    <w:lsdException w:name="Colorful Shading Accent 6" w:semiHidden="0" w:uiPriority="71" w:unhideWhenUsed="0"/>
+    <w:lsdException w:name="Colorful List Accent 6" w:semiHidden="0" w:uiPriority="72" w:unhideWhenUsed="0"/>
+    <w:lsdException w:name="Colorful Grid Accent 6" w:semiHidden="0" w:uiPriority="73" w:unhideWhenUsed="0"/>
+    <w:lsdException w:name="Subtle Emphasis" w:semiHidden="0" w:uiPriority="19" w:unhideWhenUsed="0" w:qFormat="1"/>
+    <w:lsdException w:name="Intense Emphasis" w:semiHidden="0" w:uiPriority="21" w:unhideWhenUsed="0" w:qFormat="1"/>
+    <w:lsdException w:name="Subtle Reference" w:semiHidden="0" w:uiPriority="31" w:unhideWhenUsed="0" w:qFormat="1"/>
+    <w:lsdException w:name="Intense Reference" w:semiHidden="0" w:uiPriority="32" w:unhideWhenUsed="0" w:qFormat="1"/>
+    <w:lsdException w:name="Book Title" w:semiHidden="0" w:uiPriority="33" w:unhideWhenUsed="0" w:qFormat="1"/>
+    <w:lsdException w:name="Bibliography" w:uiPriority="37"/>
+    <w:lsdException w:name="TOC Heading" w:uiPriority="39" w:qFormat="1"/>
   </w:latentStyles>
   <w:style w:type="paragraph" w:default="1" w:styleId="Normal">
     <w:name w:val="Normal"/>
@@ -34018,6 +34268,605 @@
       </w:tcPr>
     </w:tblStylePr>
   </w:style>
+  <w:style w:type="character" w:customStyle="1" w:styleId="apple-converted-space">
+    <w:name w:val="apple-converted-space"/>
+    <w:basedOn w:val="Policepardfaut"/>
+    <w:rsid w:val="00FD1EEC"/>
+  </w:style>
+</w:styles>
+</file>
+
+<file path=word/stylesWithEffects.xml><?xml version="1.0" encoding="utf-8"?>
+<w:styles xmlns:wpc="http://schemas.microsoft.com/office/word/2010/wordprocessingCanvas" xmlns:mc="http://schemas.openxmlformats.org/markup-compatibility/2006" xmlns:o="urn:schemas-microsoft-com:office:office" xmlns:r="http://schemas.openxmlformats.org/officeDocument/2006/relationships" xmlns:m="http://schemas.openxmlformats.org/officeDocument/2006/math" xmlns:v="urn:schemas-microsoft-com:vml" xmlns:wp14="http://schemas.microsoft.com/office/word/2010/wordprocessingDrawing" xmlns:wp="http://schemas.openxmlformats.org/drawingml/2006/wordprocessingDrawing" xmlns:w10="urn:schemas-microsoft-com:office:word" xmlns:w="http://schemas.openxmlformats.org/wordprocessingml/2006/main" xmlns:w14="http://schemas.microsoft.com/office/word/2010/wordml" xmlns:wpg="http://schemas.microsoft.com/office/word/2010/wordprocessingGroup" xmlns:wpi="http://schemas.microsoft.com/office/word/2010/wordprocessingInk" xmlns:wne="http://schemas.microsoft.com/office/word/2006/wordml" xmlns:wps="http://schemas.microsoft.com/office/word/2010/wordprocessingShape" mc:Ignorable="w14 wp14">
+  <w:docDefaults>
+    <w:rPrDefault>
+      <w:rPr>
+        <w:rFonts w:asciiTheme="minorHAnsi" w:eastAsiaTheme="minorHAnsi" w:hAnsiTheme="minorHAnsi" w:cstheme="minorBidi"/>
+        <w:sz w:val="22"/>
+        <w:szCs w:val="22"/>
+        <w:lang w:val="fr-FR" w:eastAsia="en-US" w:bidi="ar-SA"/>
+      </w:rPr>
+    </w:rPrDefault>
+    <w:pPrDefault>
+      <w:pPr>
+        <w:spacing w:after="160" w:line="259" w:lineRule="auto"/>
+      </w:pPr>
+    </w:pPrDefault>
+  </w:docDefaults>
+  <w:latentStyles w:defLockedState="0" w:defUIPriority="99" w:defSemiHidden="1" w:defUnhideWhenUsed="1" w:defQFormat="0" w:count="267">
+    <w:lsdException w:name="Normal" w:semiHidden="0" w:uiPriority="0" w:unhideWhenUsed="0" w:qFormat="1"/>
+    <w:lsdException w:name="heading 1" w:semiHidden="0" w:uiPriority="9" w:unhideWhenUsed="0" w:qFormat="1"/>
+    <w:lsdException w:name="heading 2" w:uiPriority="9" w:qFormat="1"/>
+    <w:lsdException w:name="heading 3" w:uiPriority="9" w:qFormat="1"/>
+    <w:lsdException w:name="heading 4" w:uiPriority="9" w:qFormat="1"/>
+    <w:lsdException w:name="heading 5" w:uiPriority="9" w:qFormat="1"/>
+    <w:lsdException w:name="heading 6" w:uiPriority="9" w:qFormat="1"/>
+    <w:lsdException w:name="heading 7" w:uiPriority="9" w:qFormat="1"/>
+    <w:lsdException w:name="heading 8" w:uiPriority="9" w:qFormat="1"/>
+    <w:lsdException w:name="heading 9" w:uiPriority="9" w:qFormat="1"/>
+    <w:lsdException w:name="toc 1" w:uiPriority="39"/>
+    <w:lsdException w:name="toc 2" w:uiPriority="39"/>
+    <w:lsdException w:name="toc 3" w:uiPriority="39"/>
+    <w:lsdException w:name="toc 4" w:uiPriority="39"/>
+    <w:lsdException w:name="toc 5" w:uiPriority="39"/>
+    <w:lsdException w:name="toc 6" w:uiPriority="39"/>
+    <w:lsdException w:name="toc 7" w:uiPriority="39"/>
+    <w:lsdException w:name="toc 8" w:uiPriority="39"/>
+    <w:lsdException w:name="toc 9" w:uiPriority="39"/>
+    <w:lsdException w:name="caption" w:uiPriority="35" w:qFormat="1"/>
+    <w:lsdException w:name="Title" w:semiHidden="0" w:uiPriority="10" w:unhideWhenUsed="0" w:qFormat="1"/>
+    <w:lsdException w:name="Default Paragraph Font" w:uiPriority="1"/>
+    <w:lsdException w:name="Subtitle" w:semiHidden="0" w:uiPriority="11" w:unhideWhenUsed="0" w:qFormat="1"/>
+    <w:lsdException w:name="Strong" w:semiHidden="0" w:uiPriority="22" w:unhideWhenUsed="0" w:qFormat="1"/>
+    <w:lsdException w:name="Emphasis" w:semiHidden="0" w:uiPriority="20" w:unhideWhenUsed="0" w:qFormat="1"/>
+    <w:lsdException w:name="Table Grid" w:semiHidden="0" w:uiPriority="39" w:unhideWhenUsed="0"/>
+    <w:lsdException w:name="Placeholder Text" w:unhideWhenUsed="0"/>
+    <w:lsdException w:name="No Spacing" w:semiHidden="0" w:uiPriority="1" w:unhideWhenUsed="0" w:qFormat="1"/>
+    <w:lsdException w:name="Light Shading" w:semiHidden="0" w:uiPriority="60" w:unhideWhenUsed="0"/>
+    <w:lsdException w:name="Light List" w:semiHidden="0" w:uiPriority="61" w:unhideWhenUsed="0"/>
+    <w:lsdException w:name="Light Grid" w:semiHidden="0" w:uiPriority="62" w:unhideWhenUsed="0"/>
+    <w:lsdException w:name="Medium Shading 1" w:semiHidden="0" w:uiPriority="63" w:unhideWhenUsed="0"/>
+    <w:lsdException w:name="Medium Shading 2" w:semiHidden="0" w:uiPriority="64" w:unhideWhenUsed="0"/>
+    <w:lsdException w:name="Medium List 1" w:semiHidden="0" w:uiPriority="65" w:unhideWhenUsed="0"/>
+    <w:lsdException w:name="Medium List 2" w:semiHidden="0" w:uiPriority="66" w:unhideWhenUsed="0"/>
+    <w:lsdException w:name="Medium Grid 1" w:semiHidden="0" w:uiPriority="67" w:unhideWhenUsed="0"/>
+    <w:lsdException w:name="Medium Grid 2" w:semiHidden="0" w:uiPriority="68" w:unhideWhenUsed="0"/>
+    <w:lsdException w:name="Medium Grid 3" w:semiHidden="0" w:uiPriority="69" w:unhideWhenUsed="0"/>
+    <w:lsdException w:name="Dark List" w:semiHidden="0" w:uiPriority="70" w:unhideWhenUsed="0"/>
+    <w:lsdException w:name="Colorful Shading" w:semiHidden="0" w:uiPriority="71" w:unhideWhenUsed="0"/>
+    <w:lsdException w:name="Colorful List" w:semiHidden="0" w:uiPriority="72" w:unhideWhenUsed="0"/>
+    <w:lsdException w:name="Colorful Grid" w:semiHidden="0" w:uiPriority="73" w:unhideWhenUsed="0"/>
+    <w:lsdException w:name="Light Shading Accent 1" w:semiHidden="0" w:uiPriority="60" w:unhideWhenUsed="0"/>
+    <w:lsdException w:name="Light List Accent 1" w:semiHidden="0" w:uiPriority="61" w:unhideWhenUsed="0"/>
+    <w:lsdException w:name="Light Grid Accent 1" w:semiHidden="0" w:uiPriority="62" w:unhideWhenUsed="0"/>
+    <w:lsdException w:name="Medium Shading 1 Accent 1" w:semiHidden="0" w:uiPriority="63" w:unhideWhenUsed="0"/>
+    <w:lsdException w:name="Medium Shading 2 Accent 1" w:semiHidden="0" w:uiPriority="64" w:unhideWhenUsed="0"/>
+    <w:lsdException w:name="Medium List 1 Accent 1" w:semiHidden="0" w:uiPriority="65" w:unhideWhenUsed="0"/>
+    <w:lsdException w:name="Revision" w:unhideWhenUsed="0"/>
+    <w:lsdException w:name="List Paragraph" w:semiHidden="0" w:uiPriority="34" w:unhideWhenUsed="0" w:qFormat="1"/>
+    <w:lsdException w:name="Quote" w:semiHidden="0" w:uiPriority="29" w:unhideWhenUsed="0" w:qFormat="1"/>
+    <w:lsdException w:name="Intense Quote" w:semiHidden="0" w:uiPriority="30" w:unhideWhenUsed="0" w:qFormat="1"/>
+    <w:lsdException w:name="Medium List 2 Accent 1" w:semiHidden="0" w:uiPriority="66" w:unhideWhenUsed="0"/>
+    <w:lsdException w:name="Medium Grid 1 Accent 1" w:semiHidden="0" w:uiPriority="67" w:unhideWhenUsed="0"/>
+    <w:lsdException w:name="Medium Grid 2 Accent 1" w:semiHidden="0" w:uiPriority="68" w:unhideWhenUsed="0"/>
+    <w:lsdException w:name="Medium Grid 3 Accent 1" w:semiHidden="0" w:uiPriority="69" w:unhideWhenUsed="0"/>
+    <w:lsdException w:name="Dark List Accent 1" w:semiHidden="0" w:uiPriority="70" w:unhideWhenUsed="0"/>
+    <w:lsdException w:name="Colorful Shading Accent 1" w:semiHidden="0" w:uiPriority="71" w:unhideWhenUsed="0"/>
+    <w:lsdException w:name="Colorful List Accent 1" w:semiHidden="0" w:uiPriority="72" w:unhideWhenUsed="0"/>
+    <w:lsdException w:name="Colorful Grid Accent 1" w:semiHidden="0" w:uiPriority="73" w:unhideWhenUsed="0"/>
+    <w:lsdException w:name="Light Shading Accent 2" w:semiHidden="0" w:uiPriority="60" w:unhideWhenUsed="0"/>
+    <w:lsdException w:name="Light List Accent 2" w:semiHidden="0" w:uiPriority="61" w:unhideWhenUsed="0"/>
+    <w:lsdException w:name="Light Grid Accent 2" w:semiHidden="0" w:uiPriority="62" w:unhideWhenUsed="0"/>
+    <w:lsdException w:name="Medium Shading 1 Accent 2" w:semiHidden="0" w:uiPriority="63" w:unhideWhenUsed="0"/>
+    <w:lsdException w:name="Medium Shading 2 Accent 2" w:semiHidden="0" w:uiPriority="64" w:unhideWhenUsed="0"/>
+    <w:lsdException w:name="Medium List 1 Accent 2" w:semiHidden="0" w:uiPriority="65" w:unhideWhenUsed="0"/>
+    <w:lsdException w:name="Medium List 2 Accent 2" w:semiHidden="0" w:uiPriority="66" w:unhideWhenUsed="0"/>
+    <w:lsdException w:name="Medium Grid 1 Accent 2" w:semiHidden="0" w:uiPriority="67" w:unhideWhenUsed="0"/>
+    <w:lsdException w:name="Medium Grid 2 Accent 2" w:semiHidden="0" w:uiPriority="68" w:unhideWhenUsed="0"/>
+    <w:lsdException w:name="Medium Grid 3 Accent 2" w:semiHidden="0" w:uiPriority="69" w:unhideWhenUsed="0"/>
+    <w:lsdException w:name="Dark List Accent 2" w:semiHidden="0" w:uiPriority="70" w:unhideWhenUsed="0"/>
+    <w:lsdException w:name="Colorful Shading Accent 2" w:semiHidden="0" w:uiPriority="71" w:unhideWhenUsed="0"/>
+    <w:lsdException w:name="Colorful List Accent 2" w:semiHidden="0" w:uiPriority="72" w:unhideWhenUsed="0"/>
+    <w:lsdException w:name="Colorful Grid Accent 2" w:semiHidden="0" w:uiPriority="73" w:unhideWhenUsed="0"/>
+    <w:lsdException w:name="Light Shading Accent 3" w:semiHidden="0" w:uiPriority="60" w:unhideWhenUsed="0"/>
+    <w:lsdException w:name="Light List Accent 3" w:semiHidden="0" w:uiPriority="61" w:unhideWhenUsed="0"/>
+    <w:lsdException w:name="Light Grid Accent 3" w:semiHidden="0" w:uiPriority="62" w:unhideWhenUsed="0"/>
+    <w:lsdException w:name="Medium Shading 1 Accent 3" w:semiHidden="0" w:uiPriority="63" w:unhideWhenUsed="0"/>
+    <w:lsdException w:name="Medium Shading 2 Accent 3" w:semiHidden="0" w:uiPriority="64" w:unhideWhenUsed="0"/>
+    <w:lsdException w:name="Medium List 1 Accent 3" w:semiHidden="0" w:uiPriority="65" w:unhideWhenUsed="0"/>
+    <w:lsdException w:name="Medium List 2 Accent 3" w:semiHidden="0" w:uiPriority="66" w:unhideWhenUsed="0"/>
+    <w:lsdException w:name="Medium Grid 1 Accent 3" w:semiHidden="0" w:uiPriority="67" w:unhideWhenUsed="0"/>
+    <w:lsdException w:name="Medium Grid 2 Accent 3" w:semiHidden="0" w:uiPriority="68" w:unhideWhenUsed="0"/>
+    <w:lsdException w:name="Medium Grid 3 Accent 3" w:semiHidden="0" w:uiPriority="69" w:unhideWhenUsed="0"/>
+    <w:lsdException w:name="Dark List Accent 3" w:semiHidden="0" w:uiPriority="70" w:unhideWhenUsed="0"/>
+    <w:lsdException w:name="Colorful Shading Accent 3" w:semiHidden="0" w:uiPriority="71" w:unhideWhenUsed="0"/>
+    <w:lsdException w:name="Colorful List Accent 3" w:semiHidden="0" w:uiPriority="72" w:unhideWhenUsed="0"/>
+    <w:lsdException w:name="Colorful Grid Accent 3" w:semiHidden="0" w:uiPriority="73" w:unhideWhenUsed="0"/>
+    <w:lsdException w:name="Light Shading Accent 4" w:semiHidden="0" w:uiPriority="60" w:unhideWhenUsed="0"/>
+    <w:lsdException w:name="Light List Accent 4" w:semiHidden="0" w:uiPriority="61" w:unhideWhenUsed="0"/>
+    <w:lsdException w:name="Light Grid Accent 4" w:semiHidden="0" w:uiPriority="62" w:unhideWhenUsed="0"/>
+    <w:lsdException w:name="Medium Shading 1 Accent 4" w:semiHidden="0" w:uiPriority="63" w:unhideWhenUsed="0"/>
+    <w:lsdException w:name="Medium Shading 2 Accent 4" w:semiHidden="0" w:uiPriority="64" w:unhideWhenUsed="0"/>
+    <w:lsdException w:name="Medium List 1 Accent 4" w:semiHidden="0" w:uiPriority="65" w:unhideWhenUsed="0"/>
+    <w:lsdException w:name="Medium List 2 Accent 4" w:semiHidden="0" w:uiPriority="66" w:unhideWhenUsed="0"/>
+    <w:lsdException w:name="Medium Grid 1 Accent 4" w:semiHidden="0" w:uiPriority="67" w:unhideWhenUsed="0"/>
+    <w:lsdException w:name="Medium Grid 2 Accent 4" w:semiHidden="0" w:uiPriority="68" w:unhideWhenUsed="0"/>
+    <w:lsdException w:name="Medium Grid 3 Accent 4" w:semiHidden="0" w:uiPriority="69" w:unhideWhenUsed="0"/>
+    <w:lsdException w:name="Dark List Accent 4" w:semiHidden="0" w:uiPriority="70" w:unhideWhenUsed="0"/>
+    <w:lsdException w:name="Colorful Shading Accent 4" w:semiHidden="0" w:uiPriority="71" w:unhideWhenUsed="0"/>
+    <w:lsdException w:name="Colorful List Accent 4" w:semiHidden="0" w:uiPriority="72" w:unhideWhenUsed="0"/>
+    <w:lsdException w:name="Colorful Grid Accent 4" w:semiHidden="0" w:uiPriority="73" w:unhideWhenUsed="0"/>
+    <w:lsdException w:name="Light Shading Accent 5" w:semiHidden="0" w:uiPriority="60" w:unhideWhenUsed="0"/>
+    <w:lsdException w:name="Light List Accent 5" w:semiHidden="0" w:uiPriority="61" w:unhideWhenUsed="0"/>
+    <w:lsdException w:name="Light Grid Accent 5" w:semiHidden="0" w:uiPriority="62" w:unhideWhenUsed="0"/>
+    <w:lsdException w:name="Medium Shading 1 Accent 5" w:semiHidden="0" w:uiPriority="63" w:unhideWhenUsed="0"/>
+    <w:lsdException w:name="Medium Shading 2 Accent 5" w:semiHidden="0" w:uiPriority="64" w:unhideWhenUsed="0"/>
+    <w:lsdException w:name="Medium List 1 Accent 5" w:semiHidden="0" w:uiPriority="65" w:unhideWhenUsed="0"/>
+    <w:lsdException w:name="Medium List 2 Accent 5" w:semiHidden="0" w:uiPriority="66" w:unhideWhenUsed="0"/>
+    <w:lsdException w:name="Medium Grid 1 Accent 5" w:semiHidden="0" w:uiPriority="67" w:unhideWhenUsed="0"/>
+    <w:lsdException w:name="Medium Grid 2 Accent 5" w:semiHidden="0" w:uiPriority="68" w:unhideWhenUsed="0"/>
+    <w:lsdException w:name="Medium Grid 3 Accent 5" w:semiHidden="0" w:uiPriority="69" w:unhideWhenUsed="0"/>
+    <w:lsdException w:name="Dark List Accent 5" w:semiHidden="0" w:uiPriority="70" w:unhideWhenUsed="0"/>
+    <w:lsdException w:name="Colorful Shading Accent 5" w:semiHidden="0" w:uiPriority="71" w:unhideWhenUsed="0"/>
+    <w:lsdException w:name="Colorful List Accent 5" w:semiHidden="0" w:uiPriority="72" w:unhideWhenUsed="0"/>
+    <w:lsdException w:name="Colorful Grid Accent 5" w:semiHidden="0" w:uiPriority="73" w:unhideWhenUsed="0"/>
+    <w:lsdException w:name="Light Shading Accent 6" w:semiHidden="0" w:uiPriority="60" w:unhideWhenUsed="0"/>
+    <w:lsdException w:name="Light List Accent 6" w:semiHidden="0" w:uiPriority="61" w:unhideWhenUsed="0"/>
+    <w:lsdException w:name="Light Grid Accent 6" w:semiHidden="0" w:uiPriority="62" w:unhideWhenUsed="0"/>
+    <w:lsdException w:name="Medium Shading 1 Accent 6" w:semiHidden="0" w:uiPriority="63" w:unhideWhenUsed="0"/>
+    <w:lsdException w:name="Medium Shading 2 Accent 6" w:semiHidden="0" w:uiPriority="64" w:unhideWhenUsed="0"/>
+    <w:lsdException w:name="Medium List 1 Accent 6" w:semiHidden="0" w:uiPriority="65" w:unhideWhenUsed="0"/>
+    <w:lsdException w:name="Medium List 2 Accent 6" w:semiHidden="0" w:uiPriority="66" w:unhideWhenUsed="0"/>
+    <w:lsdException w:name="Medium Grid 1 Accent 6" w:semiHidden="0" w:uiPriority="67" w:unhideWhenUsed="0"/>
+    <w:lsdException w:name="Medium Grid 2 Accent 6" w:semiHidden="0" w:uiPriority="68" w:unhideWhenUsed="0"/>
+    <w:lsdException w:name="Medium Grid 3 Accent 6" w:semiHidden="0" w:uiPriority="69" w:unhideWhenUsed="0"/>
+    <w:lsdException w:name="Dark List Accent 6" w:semiHidden="0" w:uiPriority="70" w:unhideWhenUsed="0"/>
+    <w:lsdException w:name="Colorful Shading Accent 6" w:semiHidden="0" w:uiPriority="71" w:unhideWhenUsed="0"/>
+    <w:lsdException w:name="Colorful List Accent 6" w:semiHidden="0" w:uiPriority="72" w:unhideWhenUsed="0"/>
+    <w:lsdException w:name="Colorful Grid Accent 6" w:semiHidden="0" w:uiPriority="73" w:unhideWhenUsed="0"/>
+    <w:lsdException w:name="Subtle Emphasis" w:semiHidden="0" w:uiPriority="19" w:unhideWhenUsed="0" w:qFormat="1"/>
+    <w:lsdException w:name="Intense Emphasis" w:semiHidden="0" w:uiPriority="21" w:unhideWhenUsed="0" w:qFormat="1"/>
+    <w:lsdException w:name="Subtle Reference" w:semiHidden="0" w:uiPriority="31" w:unhideWhenUsed="0" w:qFormat="1"/>
+    <w:lsdException w:name="Intense Reference" w:semiHidden="0" w:uiPriority="32" w:unhideWhenUsed="0" w:qFormat="1"/>
+    <w:lsdException w:name="Book Title" w:semiHidden="0" w:uiPriority="33" w:unhideWhenUsed="0" w:qFormat="1"/>
+    <w:lsdException w:name="Bibliography" w:uiPriority="37"/>
+    <w:lsdException w:name="TOC Heading" w:uiPriority="39" w:qFormat="1"/>
+  </w:latentStyles>
+  <w:style w:type="paragraph" w:default="1" w:styleId="Normal">
+    <w:name w:val="Normal"/>
+    <w:qFormat/>
+    <w:rsid w:val="00603836"/>
+  </w:style>
+  <w:style w:type="paragraph" w:styleId="Titre1">
+    <w:name w:val="heading 1"/>
+    <w:basedOn w:val="Normal"/>
+    <w:next w:val="Normal"/>
+    <w:link w:val="Titre1Car"/>
+    <w:uiPriority w:val="9"/>
+    <w:qFormat/>
+    <w:rsid w:val="00B53892"/>
+    <w:pPr>
+      <w:keepNext/>
+      <w:keepLines/>
+      <w:spacing w:before="480" w:after="0" w:line="276" w:lineRule="auto"/>
+      <w:outlineLvl w:val="0"/>
+    </w:pPr>
+    <w:rPr>
+      <w:rFonts w:asciiTheme="majorHAnsi" w:eastAsiaTheme="majorEastAsia" w:hAnsiTheme="majorHAnsi" w:cstheme="majorBidi"/>
+      <w:b/>
+      <w:bCs/>
+      <w:color w:val="2E74B5" w:themeColor="accent1" w:themeShade="BF"/>
+      <w:sz w:val="28"/>
+      <w:szCs w:val="28"/>
+      <w:lang w:eastAsia="zh-CN"/>
+    </w:rPr>
+  </w:style>
+  <w:style w:type="paragraph" w:styleId="Titre2">
+    <w:name w:val="heading 2"/>
+    <w:basedOn w:val="Normal"/>
+    <w:next w:val="Normal"/>
+    <w:link w:val="Titre2Car"/>
+    <w:uiPriority w:val="9"/>
+    <w:unhideWhenUsed/>
+    <w:qFormat/>
+    <w:rsid w:val="00110444"/>
+    <w:pPr>
+      <w:keepNext/>
+      <w:keepLines/>
+      <w:spacing w:before="200" w:after="0"/>
+      <w:outlineLvl w:val="1"/>
+    </w:pPr>
+    <w:rPr>
+      <w:rFonts w:asciiTheme="majorHAnsi" w:eastAsiaTheme="majorEastAsia" w:hAnsiTheme="majorHAnsi" w:cstheme="majorBidi"/>
+      <w:b/>
+      <w:bCs/>
+      <w:color w:val="5B9BD5" w:themeColor="accent1"/>
+      <w:sz w:val="26"/>
+      <w:szCs w:val="26"/>
+    </w:rPr>
+  </w:style>
+  <w:style w:type="character" w:default="1" w:styleId="Policepardfaut">
+    <w:name w:val="Default Paragraph Font"/>
+    <w:uiPriority w:val="1"/>
+    <w:semiHidden/>
+    <w:unhideWhenUsed/>
+  </w:style>
+  <w:style w:type="table" w:default="1" w:styleId="TableauNormal">
+    <w:name w:val="Normal Table"/>
+    <w:uiPriority w:val="99"/>
+    <w:semiHidden/>
+    <w:unhideWhenUsed/>
+    <w:tblPr>
+      <w:tblInd w:w="0" w:type="dxa"/>
+      <w:tblCellMar>
+        <w:top w:w="0" w:type="dxa"/>
+        <w:left w:w="108" w:type="dxa"/>
+        <w:bottom w:w="0" w:type="dxa"/>
+        <w:right w:w="108" w:type="dxa"/>
+      </w:tblCellMar>
+    </w:tblPr>
+  </w:style>
+  <w:style w:type="numbering" w:default="1" w:styleId="Aucuneliste">
+    <w:name w:val="No List"/>
+    <w:uiPriority w:val="99"/>
+    <w:semiHidden/>
+    <w:unhideWhenUsed/>
+  </w:style>
+  <w:style w:type="paragraph" w:styleId="En-tte">
+    <w:name w:val="header"/>
+    <w:basedOn w:val="Normal"/>
+    <w:link w:val="En-tteCar"/>
+    <w:uiPriority w:val="99"/>
+    <w:unhideWhenUsed/>
+    <w:rsid w:val="007B3889"/>
+    <w:pPr>
+      <w:tabs>
+        <w:tab w:val="center" w:pos="4536"/>
+        <w:tab w:val="right" w:pos="9072"/>
+      </w:tabs>
+      <w:spacing w:after="0" w:line="240" w:lineRule="auto"/>
+    </w:pPr>
+  </w:style>
+  <w:style w:type="character" w:customStyle="1" w:styleId="En-tteCar">
+    <w:name w:val="En-tête Car"/>
+    <w:basedOn w:val="Policepardfaut"/>
+    <w:link w:val="En-tte"/>
+    <w:uiPriority w:val="99"/>
+    <w:rsid w:val="007B3889"/>
+  </w:style>
+  <w:style w:type="paragraph" w:styleId="Pieddepage">
+    <w:name w:val="footer"/>
+    <w:basedOn w:val="Normal"/>
+    <w:link w:val="PieddepageCar"/>
+    <w:uiPriority w:val="99"/>
+    <w:unhideWhenUsed/>
+    <w:rsid w:val="007B3889"/>
+    <w:pPr>
+      <w:tabs>
+        <w:tab w:val="center" w:pos="4536"/>
+        <w:tab w:val="right" w:pos="9072"/>
+      </w:tabs>
+      <w:spacing w:after="0" w:line="240" w:lineRule="auto"/>
+    </w:pPr>
+  </w:style>
+  <w:style w:type="character" w:customStyle="1" w:styleId="PieddepageCar">
+    <w:name w:val="Pied de page Car"/>
+    <w:basedOn w:val="Policepardfaut"/>
+    <w:link w:val="Pieddepage"/>
+    <w:uiPriority w:val="99"/>
+    <w:rsid w:val="007B3889"/>
+  </w:style>
+  <w:style w:type="character" w:customStyle="1" w:styleId="Titre1Car">
+    <w:name w:val="Titre 1 Car"/>
+    <w:basedOn w:val="Policepardfaut"/>
+    <w:link w:val="Titre1"/>
+    <w:uiPriority w:val="9"/>
+    <w:rsid w:val="00B53892"/>
+    <w:rPr>
+      <w:rFonts w:asciiTheme="majorHAnsi" w:eastAsiaTheme="majorEastAsia" w:hAnsiTheme="majorHAnsi" w:cstheme="majorBidi"/>
+      <w:b/>
+      <w:bCs/>
+      <w:color w:val="2E74B5" w:themeColor="accent1" w:themeShade="BF"/>
+      <w:sz w:val="28"/>
+      <w:szCs w:val="28"/>
+      <w:lang w:eastAsia="zh-CN"/>
+    </w:rPr>
+  </w:style>
+  <w:style w:type="paragraph" w:styleId="Titre">
+    <w:name w:val="Title"/>
+    <w:basedOn w:val="Normal"/>
+    <w:next w:val="Normal"/>
+    <w:link w:val="TitreCar"/>
+    <w:uiPriority w:val="10"/>
+    <w:qFormat/>
+    <w:rsid w:val="00B53892"/>
+    <w:pPr>
+      <w:pBdr>
+        <w:bottom w:val="single" w:sz="8" w:space="4" w:color="5B9BD5" w:themeColor="accent1"/>
+      </w:pBdr>
+      <w:spacing w:after="300" w:line="240" w:lineRule="auto"/>
+      <w:contextualSpacing/>
+    </w:pPr>
+    <w:rPr>
+      <w:rFonts w:asciiTheme="majorHAnsi" w:eastAsiaTheme="majorEastAsia" w:hAnsiTheme="majorHAnsi" w:cstheme="majorBidi"/>
+      <w:color w:val="323E4F" w:themeColor="text2" w:themeShade="BF"/>
+      <w:spacing w:val="5"/>
+      <w:kern w:val="28"/>
+      <w:sz w:val="52"/>
+      <w:szCs w:val="52"/>
+      <w:lang w:eastAsia="zh-CN"/>
+    </w:rPr>
+  </w:style>
+  <w:style w:type="character" w:customStyle="1" w:styleId="TitreCar">
+    <w:name w:val="Titre Car"/>
+    <w:basedOn w:val="Policepardfaut"/>
+    <w:link w:val="Titre"/>
+    <w:uiPriority w:val="10"/>
+    <w:rsid w:val="00B53892"/>
+    <w:rPr>
+      <w:rFonts w:asciiTheme="majorHAnsi" w:eastAsiaTheme="majorEastAsia" w:hAnsiTheme="majorHAnsi" w:cstheme="majorBidi"/>
+      <w:color w:val="323E4F" w:themeColor="text2" w:themeShade="BF"/>
+      <w:spacing w:val="5"/>
+      <w:kern w:val="28"/>
+      <w:sz w:val="52"/>
+      <w:szCs w:val="52"/>
+      <w:lang w:eastAsia="zh-CN"/>
+    </w:rPr>
+  </w:style>
+  <w:style w:type="paragraph" w:styleId="Sous-titre">
+    <w:name w:val="Subtitle"/>
+    <w:basedOn w:val="Normal"/>
+    <w:next w:val="Normal"/>
+    <w:link w:val="Sous-titreCar"/>
+    <w:uiPriority w:val="11"/>
+    <w:qFormat/>
+    <w:rsid w:val="00B53892"/>
+    <w:pPr>
+      <w:numPr>
+        <w:ilvl w:val="1"/>
+      </w:numPr>
+      <w:spacing w:after="200" w:line="276" w:lineRule="auto"/>
+    </w:pPr>
+    <w:rPr>
+      <w:rFonts w:asciiTheme="majorHAnsi" w:eastAsiaTheme="majorEastAsia" w:hAnsiTheme="majorHAnsi" w:cstheme="majorBidi"/>
+      <w:i/>
+      <w:iCs/>
+      <w:color w:val="5B9BD5" w:themeColor="accent1"/>
+      <w:spacing w:val="15"/>
+      <w:sz w:val="24"/>
+      <w:szCs w:val="24"/>
+      <w:lang w:eastAsia="zh-CN"/>
+    </w:rPr>
+  </w:style>
+  <w:style w:type="character" w:customStyle="1" w:styleId="Sous-titreCar">
+    <w:name w:val="Sous-titre Car"/>
+    <w:basedOn w:val="Policepardfaut"/>
+    <w:link w:val="Sous-titre"/>
+    <w:uiPriority w:val="11"/>
+    <w:rsid w:val="00B53892"/>
+    <w:rPr>
+      <w:rFonts w:asciiTheme="majorHAnsi" w:eastAsiaTheme="majorEastAsia" w:hAnsiTheme="majorHAnsi" w:cstheme="majorBidi"/>
+      <w:i/>
+      <w:iCs/>
+      <w:color w:val="5B9BD5" w:themeColor="accent1"/>
+      <w:spacing w:val="15"/>
+      <w:sz w:val="24"/>
+      <w:szCs w:val="24"/>
+      <w:lang w:eastAsia="zh-CN"/>
+    </w:rPr>
+  </w:style>
+  <w:style w:type="character" w:customStyle="1" w:styleId="Titre2Car">
+    <w:name w:val="Titre 2 Car"/>
+    <w:basedOn w:val="Policepardfaut"/>
+    <w:link w:val="Titre2"/>
+    <w:uiPriority w:val="9"/>
+    <w:rsid w:val="00110444"/>
+    <w:rPr>
+      <w:rFonts w:asciiTheme="majorHAnsi" w:eastAsiaTheme="majorEastAsia" w:hAnsiTheme="majorHAnsi" w:cstheme="majorBidi"/>
+      <w:b/>
+      <w:bCs/>
+      <w:color w:val="5B9BD5" w:themeColor="accent1"/>
+      <w:sz w:val="26"/>
+      <w:szCs w:val="26"/>
+    </w:rPr>
+  </w:style>
+  <w:style w:type="paragraph" w:styleId="En-ttedetabledesmatires">
+    <w:name w:val="TOC Heading"/>
+    <w:basedOn w:val="Titre1"/>
+    <w:next w:val="Normal"/>
+    <w:uiPriority w:val="39"/>
+    <w:semiHidden/>
+    <w:unhideWhenUsed/>
+    <w:qFormat/>
+    <w:rsid w:val="00110444"/>
+    <w:pPr>
+      <w:outlineLvl w:val="9"/>
+    </w:pPr>
+    <w:rPr>
+      <w:lang w:eastAsia="en-US"/>
+    </w:rPr>
+  </w:style>
+  <w:style w:type="paragraph" w:styleId="TM1">
+    <w:name w:val="toc 1"/>
+    <w:basedOn w:val="Normal"/>
+    <w:next w:val="Normal"/>
+    <w:autoRedefine/>
+    <w:uiPriority w:val="39"/>
+    <w:unhideWhenUsed/>
+    <w:rsid w:val="00110444"/>
+    <w:pPr>
+      <w:spacing w:after="100"/>
+    </w:pPr>
+  </w:style>
+  <w:style w:type="paragraph" w:styleId="TM2">
+    <w:name w:val="toc 2"/>
+    <w:basedOn w:val="Normal"/>
+    <w:next w:val="Normal"/>
+    <w:autoRedefine/>
+    <w:uiPriority w:val="39"/>
+    <w:unhideWhenUsed/>
+    <w:rsid w:val="00110444"/>
+    <w:pPr>
+      <w:spacing w:after="100"/>
+      <w:ind w:left="220"/>
+    </w:pPr>
+  </w:style>
+  <w:style w:type="character" w:styleId="Lienhypertexte">
+    <w:name w:val="Hyperlink"/>
+    <w:basedOn w:val="Policepardfaut"/>
+    <w:uiPriority w:val="99"/>
+    <w:unhideWhenUsed/>
+    <w:rsid w:val="00110444"/>
+    <w:rPr>
+      <w:color w:val="0563C1" w:themeColor="hyperlink"/>
+      <w:u w:val="single"/>
+    </w:rPr>
+  </w:style>
+  <w:style w:type="paragraph" w:styleId="Textedebulles">
+    <w:name w:val="Balloon Text"/>
+    <w:basedOn w:val="Normal"/>
+    <w:link w:val="TextedebullesCar"/>
+    <w:uiPriority w:val="99"/>
+    <w:semiHidden/>
+    <w:unhideWhenUsed/>
+    <w:rsid w:val="00110444"/>
+    <w:pPr>
+      <w:spacing w:after="0" w:line="240" w:lineRule="auto"/>
+    </w:pPr>
+    <w:rPr>
+      <w:rFonts w:ascii="Tahoma" w:hAnsi="Tahoma" w:cs="Tahoma"/>
+      <w:sz w:val="16"/>
+      <w:szCs w:val="16"/>
+    </w:rPr>
+  </w:style>
+  <w:style w:type="character" w:customStyle="1" w:styleId="TextedebullesCar">
+    <w:name w:val="Texte de bulles Car"/>
+    <w:basedOn w:val="Policepardfaut"/>
+    <w:link w:val="Textedebulles"/>
+    <w:uiPriority w:val="99"/>
+    <w:semiHidden/>
+    <w:rsid w:val="00110444"/>
+    <w:rPr>
+      <w:rFonts w:ascii="Tahoma" w:hAnsi="Tahoma" w:cs="Tahoma"/>
+      <w:sz w:val="16"/>
+      <w:szCs w:val="16"/>
+    </w:rPr>
+  </w:style>
+  <w:style w:type="paragraph" w:styleId="Paragraphedeliste">
+    <w:name w:val="List Paragraph"/>
+    <w:basedOn w:val="Normal"/>
+    <w:uiPriority w:val="34"/>
+    <w:qFormat/>
+    <w:rsid w:val="002B61F7"/>
+    <w:pPr>
+      <w:ind w:left="720"/>
+      <w:contextualSpacing/>
+    </w:pPr>
+  </w:style>
+  <w:style w:type="table" w:styleId="Tramemoyenne1-Accent5">
+    <w:name w:val="Medium Shading 1 Accent 5"/>
+    <w:basedOn w:val="TableauNormal"/>
+    <w:uiPriority w:val="63"/>
+    <w:rsid w:val="00830726"/>
+    <w:pPr>
+      <w:spacing w:after="0" w:line="240" w:lineRule="auto"/>
+    </w:pPr>
+    <w:tblPr>
+      <w:tblStyleRowBandSize w:val="1"/>
+      <w:tblStyleColBandSize w:val="1"/>
+      <w:tblBorders>
+        <w:top w:val="single" w:sz="8" w:space="0" w:color="7295D2" w:themeColor="accent5" w:themeTint="BF"/>
+        <w:left w:val="single" w:sz="8" w:space="0" w:color="7295D2" w:themeColor="accent5" w:themeTint="BF"/>
+        <w:bottom w:val="single" w:sz="8" w:space="0" w:color="7295D2" w:themeColor="accent5" w:themeTint="BF"/>
+        <w:right w:val="single" w:sz="8" w:space="0" w:color="7295D2" w:themeColor="accent5" w:themeTint="BF"/>
+        <w:insideH w:val="single" w:sz="8" w:space="0" w:color="7295D2" w:themeColor="accent5" w:themeTint="BF"/>
+      </w:tblBorders>
+    </w:tblPr>
+    <w:tblStylePr w:type="firstRow">
+      <w:pPr>
+        <w:spacing w:before="0" w:after="0" w:line="240" w:lineRule="auto"/>
+      </w:pPr>
+      <w:rPr>
+        <w:b/>
+        <w:bCs/>
+        <w:color w:val="FFFFFF" w:themeColor="background1"/>
+      </w:rPr>
+      <w:tblPr/>
+      <w:tcPr>
+        <w:tcBorders>
+          <w:top w:val="single" w:sz="8" w:space="0" w:color="7295D2" w:themeColor="accent5" w:themeTint="BF"/>
+          <w:left w:val="single" w:sz="8" w:space="0" w:color="7295D2" w:themeColor="accent5" w:themeTint="BF"/>
+          <w:bottom w:val="single" w:sz="8" w:space="0" w:color="7295D2" w:themeColor="accent5" w:themeTint="BF"/>
+          <w:right w:val="single" w:sz="8" w:space="0" w:color="7295D2" w:themeColor="accent5" w:themeTint="BF"/>
+          <w:insideH w:val="nil"/>
+          <w:insideV w:val="nil"/>
+        </w:tcBorders>
+        <w:shd w:val="clear" w:color="auto" w:fill="4472C4" w:themeFill="accent5"/>
+      </w:tcPr>
+    </w:tblStylePr>
+    <w:tblStylePr w:type="lastRow">
+      <w:pPr>
+        <w:spacing w:before="0" w:after="0" w:line="240" w:lineRule="auto"/>
+      </w:pPr>
+      <w:rPr>
+        <w:b/>
+        <w:bCs/>
+      </w:rPr>
+      <w:tblPr/>
+      <w:tcPr>
+        <w:tcBorders>
+          <w:top w:val="double" w:sz="6" w:space="0" w:color="7295D2" w:themeColor="accent5" w:themeTint="BF"/>
+          <w:left w:val="single" w:sz="8" w:space="0" w:color="7295D2" w:themeColor="accent5" w:themeTint="BF"/>
+          <w:bottom w:val="single" w:sz="8" w:space="0" w:color="7295D2" w:themeColor="accent5" w:themeTint="BF"/>
+          <w:right w:val="single" w:sz="8" w:space="0" w:color="7295D2" w:themeColor="accent5" w:themeTint="BF"/>
+          <w:insideH w:val="nil"/>
+          <w:insideV w:val="nil"/>
+        </w:tcBorders>
+      </w:tcPr>
+    </w:tblStylePr>
+    <w:tblStylePr w:type="firstCol">
+      <w:rPr>
+        <w:b/>
+        <w:bCs/>
+      </w:rPr>
+    </w:tblStylePr>
+    <w:tblStylePr w:type="lastCol">
+      <w:rPr>
+        <w:b/>
+        <w:bCs/>
+      </w:rPr>
+    </w:tblStylePr>
+    <w:tblStylePr w:type="band1Vert">
+      <w:tblPr/>
+      <w:tcPr>
+        <w:shd w:val="clear" w:color="auto" w:fill="D0DBF0" w:themeFill="accent5" w:themeFillTint="3F"/>
+      </w:tcPr>
+    </w:tblStylePr>
+    <w:tblStylePr w:type="band1Horz">
+      <w:tblPr/>
+      <w:tcPr>
+        <w:tcBorders>
+          <w:insideH w:val="nil"/>
+          <w:insideV w:val="nil"/>
+        </w:tcBorders>
+        <w:shd w:val="clear" w:color="auto" w:fill="D0DBF0" w:themeFill="accent5" w:themeFillTint="3F"/>
+      </w:tcPr>
+    </w:tblStylePr>
+    <w:tblStylePr w:type="band2Horz">
+      <w:tblPr/>
+      <w:tcPr>
+        <w:tcBorders>
+          <w:insideH w:val="nil"/>
+          <w:insideV w:val="nil"/>
+        </w:tcBorders>
+      </w:tcPr>
+    </w:tblStylePr>
+  </w:style>
+  <w:style w:type="character" w:customStyle="1" w:styleId="apple-converted-space">
+    <w:name w:val="apple-converted-space"/>
+    <w:basedOn w:val="Policepardfaut"/>
+    <w:rsid w:val="00FD1EEC"/>
+  </w:style>
 </w:styles>
 </file>
 
@@ -34276,7 +35125,7 @@
   <a:extraClrSchemeLst/>
   <a:extLst>
     <a:ext uri="{05A4C25C-085E-4340-85A3-A5531E510DB2}">
-      <thm15:themeFamily xmlns:thm15="http://schemas.microsoft.com/office/thememl/2012/main" name="Office Theme" id="{62F939B6-93AF-4DB8-9C6B-D6C7DFDC589F}" vid="{4A3C46E8-61CC-4603-A589-7422A47A8E4A}"/>
+      <thm15:themeFamily xmlns:thm15="http://schemas.microsoft.com/office/thememl/2012/main" xmlns="" name="Office Theme" id="{62F939B6-93AF-4DB8-9C6B-D6C7DFDC589F}" vid="{4A3C46E8-61CC-4603-A589-7422A47A8E4A}"/>
     </a:ext>
   </a:extLst>
 </a:theme>
@@ -34287,7 +35136,7 @@
 </file>
 
 <file path=customXml/itemProps1.xml><?xml version="1.0" encoding="utf-8"?>
-<ds:datastoreItem xmlns:ds="http://schemas.openxmlformats.org/officeDocument/2006/customXml" ds:itemID="{56E77B3D-C37D-4538-803E-DF042A6833D0}">
+<ds:datastoreItem xmlns:ds="http://schemas.openxmlformats.org/officeDocument/2006/customXml" ds:itemID="{8F433F77-6643-467F-BF66-B83CED8A8F79}">
   <ds:schemaRefs>
     <ds:schemaRef ds:uri="http://schemas.openxmlformats.org/officeDocument/2006/bibliography"/>
   </ds:schemaRefs>

</xml_diff>